<commit_message>
modified indicators calc and nan in response issue
</commit_message>
<xml_diff>
--- a/AlphaQuant多因子 使用文档.docx
+++ b/AlphaQuant多因子 使用文档.docx
@@ -1049,188 +1049,197 @@
           </wp:inline>
         </w:drawing>
       </w:r>
+    </w:p>
+    <w:p>
+      <w:pPr>
+        <w:numPr>
+          <w:ilvl w:val="0"/>
+          <w:numId w:val="0"/>
+        </w:numPr>
+        <w:ind w:left="420" w:leftChars="0"/>
+        <w:jc w:val="both"/>
+      </w:pPr>
+    </w:p>
+    <w:p>
+      <w:pPr>
+        <w:numPr>
+          <w:ilvl w:val="0"/>
+          <w:numId w:val="0"/>
+        </w:numPr>
+        <w:ind w:left="420" w:leftChars="0"/>
+        <w:rPr>
+          <w:rFonts w:hint="eastAsia" w:ascii="仿宋" w:hAnsi="仿宋" w:eastAsia="仿宋" w:cs="仿宋"/>
+          <w:sz w:val="21"/>
+          <w:szCs w:val="22"/>
+          <w:lang w:val="en-US" w:eastAsia="zh-CN"/>
+        </w:rPr>
+      </w:pPr>
+      <w:r>
+        <w:rPr>
+          <w:rFonts w:hint="eastAsia" w:ascii="仿宋" w:hAnsi="仿宋" w:eastAsia="仿宋" w:cs="仿宋"/>
+          <w:sz w:val="21"/>
+          <w:szCs w:val="22"/>
+          <w:lang w:val="en-US" w:eastAsia="zh-CN"/>
+        </w:rPr>
+        <w:t>更新函数update_factors参数包括：</w:t>
+      </w:r>
+    </w:p>
+    <w:p>
+      <w:pPr>
+        <w:numPr>
+          <w:ilvl w:val="0"/>
+          <w:numId w:val="0"/>
+        </w:numPr>
+        <w:ind w:left="420" w:leftChars="0"/>
+        <w:rPr>
+          <w:rFonts w:hint="eastAsia" w:ascii="仿宋" w:hAnsi="仿宋" w:eastAsia="仿宋" w:cs="仿宋"/>
+          <w:sz w:val="21"/>
+          <w:szCs w:val="22"/>
+          <w:lang w:val="en-US" w:eastAsia="zh-CN"/>
+        </w:rPr>
+      </w:pPr>
+      <w:r>
+        <w:rPr>
+          <w:rFonts w:hint="eastAsia" w:ascii="仿宋" w:hAnsi="仿宋" w:eastAsia="仿宋" w:cs="仿宋"/>
+          <w:sz w:val="21"/>
+          <w:szCs w:val="22"/>
+          <w:lang w:val="en-US" w:eastAsia="zh-CN"/>
+        </w:rPr>
+        <w:t>factorDefPath : 需要更新的因子定义库路径</w:t>
+      </w:r>
+    </w:p>
+    <w:p>
+      <w:pPr>
+        <w:numPr>
+          <w:ilvl w:val="0"/>
+          <w:numId w:val="0"/>
+        </w:numPr>
+        <w:ind w:left="420" w:leftChars="0"/>
+        <w:rPr>
+          <w:rFonts w:hint="eastAsia" w:ascii="仿宋" w:hAnsi="仿宋" w:eastAsia="仿宋" w:cs="仿宋"/>
+          <w:sz w:val="21"/>
+          <w:szCs w:val="22"/>
+          <w:lang w:val="en-US" w:eastAsia="zh-CN"/>
+        </w:rPr>
+      </w:pPr>
+      <w:r>
+        <w:rPr>
+          <w:rFonts w:hint="eastAsia" w:ascii="仿宋" w:hAnsi="仿宋" w:eastAsia="仿宋" w:cs="仿宋"/>
+          <w:sz w:val="21"/>
+          <w:szCs w:val="22"/>
+          <w:lang w:val="en-US" w:eastAsia="zh-CN"/>
+        </w:rPr>
+        <w:t>factorDataPath: 用于存储因子结果的文件夹路径</w:t>
+      </w:r>
+    </w:p>
+    <w:p>
+      <w:pPr>
+        <w:numPr>
+          <w:ilvl w:val="0"/>
+          <w:numId w:val="0"/>
+        </w:numPr>
+        <w:ind w:left="420" w:leftChars="0"/>
+        <w:rPr>
+          <w:rFonts w:hint="eastAsia" w:ascii="仿宋" w:hAnsi="仿宋" w:eastAsia="仿宋" w:cs="仿宋"/>
+          <w:sz w:val="21"/>
+          <w:szCs w:val="22"/>
+          <w:lang w:val="en-US" w:eastAsia="zh-CN"/>
+        </w:rPr>
+      </w:pPr>
+      <w:r>
+        <w:rPr>
+          <w:rFonts w:hint="eastAsia" w:ascii="仿宋" w:hAnsi="仿宋" w:eastAsia="仿宋" w:cs="仿宋"/>
+          <w:sz w:val="21"/>
+          <w:szCs w:val="22"/>
+          <w:lang w:val="en-US" w:eastAsia="zh-CN"/>
+        </w:rPr>
+        <w:t>factorList: 需要更新的因子列表，不提供改参数将更新所有库中因子</w:t>
+      </w:r>
+    </w:p>
+    <w:p>
+      <w:pPr>
+        <w:numPr>
+          <w:ilvl w:val="0"/>
+          <w:numId w:val="0"/>
+        </w:numPr>
+        <w:ind w:left="420" w:leftChars="0"/>
+        <w:rPr>
+          <w:rFonts w:hint="eastAsia" w:ascii="仿宋" w:hAnsi="仿宋" w:eastAsia="仿宋" w:cs="仿宋"/>
+          <w:sz w:val="21"/>
+          <w:szCs w:val="22"/>
+          <w:lang w:val="en-US" w:eastAsia="zh-CN"/>
+        </w:rPr>
+      </w:pPr>
+      <w:r>
+        <w:rPr>
+          <w:rFonts w:hint="eastAsia" w:ascii="仿宋" w:hAnsi="仿宋" w:eastAsia="仿宋" w:cs="仿宋"/>
+          <w:sz w:val="21"/>
+          <w:szCs w:val="22"/>
+          <w:lang w:val="en-US" w:eastAsia="zh-CN"/>
+        </w:rPr>
+        <w:t>startOver: 是否重新计算并保存因子，为真则将重新计算该因子并覆盖此前的结果。</w:t>
+      </w:r>
+      <w:r>
+        <w:rPr>
+          <w:rFonts w:hint="eastAsia" w:ascii="仿宋" w:hAnsi="仿宋" w:eastAsia="仿宋" w:cs="仿宋"/>
+          <w:sz w:val="21"/>
+          <w:szCs w:val="22"/>
+          <w:lang w:val="en-US" w:eastAsia="zh-CN"/>
+        </w:rPr>
+        <w:tab/>
+        <w:t/>
+      </w:r>
+      <w:r>
+        <w:rPr>
+          <w:rFonts w:hint="eastAsia" w:ascii="仿宋" w:hAnsi="仿宋" w:eastAsia="仿宋" w:cs="仿宋"/>
+          <w:sz w:val="21"/>
+          <w:szCs w:val="22"/>
+          <w:lang w:val="en-US" w:eastAsia="zh-CN"/>
+        </w:rPr>
+        <w:tab/>
+        <w:t xml:space="preserve">   全部更新则将计算2000-01-01至今的全部数据</w:t>
+      </w:r>
+    </w:p>
+    <w:p>
+      <w:pPr>
+        <w:numPr>
+          <w:ilvl w:val="0"/>
+          <w:numId w:val="0"/>
+        </w:numPr>
+        <w:ind w:left="420" w:leftChars="0"/>
+        <w:rPr>
+          <w:rFonts w:hint="eastAsia" w:ascii="仿宋" w:hAnsi="仿宋" w:eastAsia="仿宋" w:cs="仿宋"/>
+          <w:sz w:val="21"/>
+          <w:szCs w:val="22"/>
+          <w:lang w:val="en-US" w:eastAsia="zh-CN"/>
+        </w:rPr>
+      </w:pPr>
+      <w:r>
+        <w:rPr>
+          <w:rFonts w:hint="eastAsia" w:ascii="仿宋" w:hAnsi="仿宋" w:eastAsia="仿宋" w:cs="仿宋"/>
+          <w:sz w:val="21"/>
+          <w:szCs w:val="22"/>
+          <w:lang w:val="en-US" w:eastAsia="zh-CN"/>
+        </w:rPr>
+        <w:br w:type="page"/>
+      </w:r>
+    </w:p>
+    <w:p>
+      <w:pPr>
+        <w:numPr>
+          <w:ilvl w:val="0"/>
+          <w:numId w:val="0"/>
+        </w:numPr>
+        <w:ind w:left="420" w:leftChars="0"/>
+        <w:rPr>
+          <w:rFonts w:hint="eastAsia" w:ascii="仿宋" w:hAnsi="仿宋" w:eastAsia="仿宋" w:cs="仿宋"/>
+          <w:sz w:val="21"/>
+          <w:szCs w:val="22"/>
+          <w:lang w:val="en-US" w:eastAsia="zh-CN"/>
+        </w:rPr>
+      </w:pPr>
       <w:bookmarkStart w:id="0" w:name="_GoBack"/>
       <w:bookmarkEnd w:id="0"/>
-    </w:p>
-    <w:p>
-      <w:pPr>
-        <w:numPr>
-          <w:ilvl w:val="0"/>
-          <w:numId w:val="0"/>
-        </w:numPr>
-        <w:ind w:left="420" w:leftChars="0"/>
-        <w:jc w:val="both"/>
-      </w:pPr>
-    </w:p>
-    <w:p>
-      <w:pPr>
-        <w:numPr>
-          <w:ilvl w:val="0"/>
-          <w:numId w:val="0"/>
-        </w:numPr>
-        <w:ind w:left="420" w:leftChars="0"/>
-        <w:rPr>
-          <w:rFonts w:hint="eastAsia" w:ascii="仿宋" w:hAnsi="仿宋" w:eastAsia="仿宋" w:cs="仿宋"/>
-          <w:sz w:val="21"/>
-          <w:szCs w:val="22"/>
-          <w:lang w:val="en-US" w:eastAsia="zh-CN"/>
-        </w:rPr>
-      </w:pPr>
-      <w:r>
-        <w:rPr>
-          <w:rFonts w:hint="eastAsia" w:ascii="仿宋" w:hAnsi="仿宋" w:eastAsia="仿宋" w:cs="仿宋"/>
-          <w:sz w:val="21"/>
-          <w:szCs w:val="22"/>
-          <w:lang w:val="en-US" w:eastAsia="zh-CN"/>
-        </w:rPr>
-        <w:t>更新函数update_factors参数包括：</w:t>
-      </w:r>
-    </w:p>
-    <w:p>
-      <w:pPr>
-        <w:numPr>
-          <w:ilvl w:val="0"/>
-          <w:numId w:val="0"/>
-        </w:numPr>
-        <w:ind w:left="420" w:leftChars="0"/>
-        <w:rPr>
-          <w:rFonts w:hint="eastAsia" w:ascii="仿宋" w:hAnsi="仿宋" w:eastAsia="仿宋" w:cs="仿宋"/>
-          <w:sz w:val="21"/>
-          <w:szCs w:val="22"/>
-          <w:lang w:val="en-US" w:eastAsia="zh-CN"/>
-        </w:rPr>
-      </w:pPr>
-      <w:r>
-        <w:rPr>
-          <w:rFonts w:hint="eastAsia" w:ascii="仿宋" w:hAnsi="仿宋" w:eastAsia="仿宋" w:cs="仿宋"/>
-          <w:sz w:val="21"/>
-          <w:szCs w:val="22"/>
-          <w:lang w:val="en-US" w:eastAsia="zh-CN"/>
-        </w:rPr>
-        <w:t>factorDefPath : 需要更新的因子定义库路径</w:t>
-      </w:r>
-    </w:p>
-    <w:p>
-      <w:pPr>
-        <w:numPr>
-          <w:ilvl w:val="0"/>
-          <w:numId w:val="0"/>
-        </w:numPr>
-        <w:ind w:left="420" w:leftChars="0"/>
-        <w:rPr>
-          <w:rFonts w:hint="eastAsia" w:ascii="仿宋" w:hAnsi="仿宋" w:eastAsia="仿宋" w:cs="仿宋"/>
-          <w:sz w:val="21"/>
-          <w:szCs w:val="22"/>
-          <w:lang w:val="en-US" w:eastAsia="zh-CN"/>
-        </w:rPr>
-      </w:pPr>
-      <w:r>
-        <w:rPr>
-          <w:rFonts w:hint="eastAsia" w:ascii="仿宋" w:hAnsi="仿宋" w:eastAsia="仿宋" w:cs="仿宋"/>
-          <w:sz w:val="21"/>
-          <w:szCs w:val="22"/>
-          <w:lang w:val="en-US" w:eastAsia="zh-CN"/>
-        </w:rPr>
-        <w:t>factorDataPath: 用于存储因子结果的文件夹路径</w:t>
-      </w:r>
-    </w:p>
-    <w:p>
-      <w:pPr>
-        <w:numPr>
-          <w:ilvl w:val="0"/>
-          <w:numId w:val="0"/>
-        </w:numPr>
-        <w:ind w:left="420" w:leftChars="0"/>
-        <w:rPr>
-          <w:rFonts w:hint="eastAsia" w:ascii="仿宋" w:hAnsi="仿宋" w:eastAsia="仿宋" w:cs="仿宋"/>
-          <w:sz w:val="21"/>
-          <w:szCs w:val="22"/>
-          <w:lang w:val="en-US" w:eastAsia="zh-CN"/>
-        </w:rPr>
-      </w:pPr>
-      <w:r>
-        <w:rPr>
-          <w:rFonts w:hint="eastAsia" w:ascii="仿宋" w:hAnsi="仿宋" w:eastAsia="仿宋" w:cs="仿宋"/>
-          <w:sz w:val="21"/>
-          <w:szCs w:val="22"/>
-          <w:lang w:val="en-US" w:eastAsia="zh-CN"/>
-        </w:rPr>
-        <w:t>factorList: 需要更新的因子列表，不提供改参数将更新所有库中因子</w:t>
-      </w:r>
-    </w:p>
-    <w:p>
-      <w:pPr>
-        <w:numPr>
-          <w:ilvl w:val="0"/>
-          <w:numId w:val="0"/>
-        </w:numPr>
-        <w:ind w:left="420" w:leftChars="0"/>
-        <w:rPr>
-          <w:rFonts w:hint="eastAsia" w:ascii="仿宋" w:hAnsi="仿宋" w:eastAsia="仿宋" w:cs="仿宋"/>
-          <w:sz w:val="21"/>
-          <w:szCs w:val="22"/>
-          <w:lang w:val="en-US" w:eastAsia="zh-CN"/>
-        </w:rPr>
-      </w:pPr>
-      <w:r>
-        <w:rPr>
-          <w:rFonts w:hint="eastAsia" w:ascii="仿宋" w:hAnsi="仿宋" w:eastAsia="仿宋" w:cs="仿宋"/>
-          <w:sz w:val="21"/>
-          <w:szCs w:val="22"/>
-          <w:lang w:val="en-US" w:eastAsia="zh-CN"/>
-        </w:rPr>
-        <w:t>startOver: 是否重新计算并保存因子，为真则将重新计算该因子并覆盖此前的结果。</w:t>
-      </w:r>
-      <w:r>
-        <w:rPr>
-          <w:rFonts w:hint="eastAsia" w:ascii="仿宋" w:hAnsi="仿宋" w:eastAsia="仿宋" w:cs="仿宋"/>
-          <w:sz w:val="21"/>
-          <w:szCs w:val="22"/>
-          <w:lang w:val="en-US" w:eastAsia="zh-CN"/>
-        </w:rPr>
-        <w:tab/>
-        <w:t/>
-      </w:r>
-      <w:r>
-        <w:rPr>
-          <w:rFonts w:hint="eastAsia" w:ascii="仿宋" w:hAnsi="仿宋" w:eastAsia="仿宋" w:cs="仿宋"/>
-          <w:sz w:val="21"/>
-          <w:szCs w:val="22"/>
-          <w:lang w:val="en-US" w:eastAsia="zh-CN"/>
-        </w:rPr>
-        <w:tab/>
-        <w:t xml:space="preserve">   全部更新则将计算2000-01-01至今的全部数据</w:t>
-      </w:r>
-    </w:p>
-    <w:p>
-      <w:pPr>
-        <w:numPr>
-          <w:ilvl w:val="0"/>
-          <w:numId w:val="0"/>
-        </w:numPr>
-        <w:ind w:left="420" w:leftChars="0"/>
-        <w:rPr>
-          <w:rFonts w:hint="eastAsia" w:ascii="仿宋" w:hAnsi="仿宋" w:eastAsia="仿宋" w:cs="仿宋"/>
-          <w:sz w:val="21"/>
-          <w:szCs w:val="22"/>
-          <w:lang w:val="en-US" w:eastAsia="zh-CN"/>
-        </w:rPr>
-      </w:pPr>
-    </w:p>
-    <w:p>
-      <w:pPr>
-        <w:numPr>
-          <w:ilvl w:val="0"/>
-          <w:numId w:val="0"/>
-        </w:numPr>
-        <w:ind w:left="420" w:leftChars="0"/>
-        <w:rPr>
-          <w:rFonts w:hint="eastAsia" w:ascii="仿宋" w:hAnsi="仿宋" w:eastAsia="仿宋" w:cs="仿宋"/>
-          <w:sz w:val="21"/>
-          <w:szCs w:val="22"/>
-          <w:lang w:val="en-US" w:eastAsia="zh-CN"/>
-        </w:rPr>
-      </w:pPr>
     </w:p>
     <w:p>
       <w:pPr>

</xml_diff>

<commit_message>
modification : independent of mysql in factor update
</commit_message>
<xml_diff>
--- a/AlphaQuant多因子 使用文档.docx
+++ b/AlphaQuant多因子 使用文档.docx
@@ -264,6 +264,35 @@
           <w:lang w:val="en-US" w:eastAsia="zh-CN"/>
         </w:rPr>
         <w:t>FactorUpdate 用于同一更新因子库</w:t>
+      </w:r>
+    </w:p>
+    <w:p>
+      <w:pPr>
+        <w:numPr>
+          <w:ilvl w:val="2"/>
+          <w:numId w:val="2"/>
+        </w:numPr>
+        <w:ind w:left="1260" w:leftChars="0" w:hanging="420" w:firstLineChars="0"/>
+        <w:jc w:val="both"/>
+        <w:rPr>
+          <w:rFonts w:hint="eastAsia" w:ascii="仿宋" w:hAnsi="仿宋" w:eastAsia="仿宋" w:cs="仿宋"/>
+          <w:lang w:val="en-US" w:eastAsia="zh-CN"/>
+        </w:rPr>
+      </w:pPr>
+      <w:r>
+        <w:rPr>
+          <w:rFonts w:hint="eastAsia" w:ascii="仿宋" w:hAnsi="仿宋" w:eastAsia="仿宋" w:cs="仿宋"/>
+          <w:lang w:val="en-US" w:eastAsia="zh-CN"/>
+        </w:rPr>
+        <w:t>FactorShow</w:t>
+      </w:r>
+      <w:r>
+        <w:rPr>
+          <w:rFonts w:hint="eastAsia" w:ascii="仿宋" w:hAnsi="仿宋" w:eastAsia="仿宋" w:cs="仿宋"/>
+          <w:lang w:val="en-US" w:eastAsia="zh-CN"/>
+        </w:rPr>
+        <w:tab/>
+        <w:t>因子结果展示模块</w:t>
       </w:r>
     </w:p>
     <w:p>
@@ -1187,7 +1216,6 @@
           <w:lang w:val="en-US" w:eastAsia="zh-CN"/>
         </w:rPr>
         <w:tab/>
-        <w:t/>
       </w:r>
       <w:r>
         <w:rPr>
@@ -1197,6 +1225,14 @@
           <w:lang w:val="en-US" w:eastAsia="zh-CN"/>
         </w:rPr>
         <w:tab/>
+      </w:r>
+      <w:r>
+        <w:rPr>
+          <w:rFonts w:hint="eastAsia" w:ascii="仿宋" w:hAnsi="仿宋" w:eastAsia="仿宋" w:cs="仿宋"/>
+          <w:sz w:val="21"/>
+          <w:szCs w:val="22"/>
+          <w:lang w:val="en-US" w:eastAsia="zh-CN"/>
+        </w:rPr>
         <w:t xml:space="preserve">   全部更新则将计算2000-01-01至今的全部数据</w:t>
       </w:r>
     </w:p>
@@ -1214,14 +1250,229 @@
           <w:lang w:val="en-US" w:eastAsia="zh-CN"/>
         </w:rPr>
       </w:pPr>
-      <w:r>
-        <w:rPr>
-          <w:rFonts w:hint="eastAsia" w:ascii="仿宋" w:hAnsi="仿宋" w:eastAsia="仿宋" w:cs="仿宋"/>
-          <w:sz w:val="21"/>
-          <w:szCs w:val="22"/>
-          <w:lang w:val="en-US" w:eastAsia="zh-CN"/>
-        </w:rPr>
-        <w:br w:type="page"/>
+    </w:p>
+    <w:p>
+      <w:pPr>
+        <w:numPr>
+          <w:ilvl w:val="0"/>
+          <w:numId w:val="3"/>
+        </w:numPr>
+        <w:tabs>
+          <w:tab w:val="clear" w:pos="425"/>
+        </w:tabs>
+        <w:ind w:left="0" w:leftChars="0" w:firstLine="420" w:firstLineChars="0"/>
+        <w:jc w:val="both"/>
+        <w:rPr>
+          <w:rFonts w:hint="eastAsia" w:ascii="仿宋" w:hAnsi="仿宋" w:eastAsia="仿宋" w:cs="仿宋"/>
+          <w:sz w:val="21"/>
+          <w:szCs w:val="22"/>
+          <w:lang w:val="en-US" w:eastAsia="zh-CN"/>
+        </w:rPr>
+      </w:pPr>
+      <w:r>
+        <w:rPr>
+          <w:rFonts w:hint="eastAsia" w:ascii="仿宋" w:hAnsi="仿宋" w:eastAsia="仿宋" w:cs="仿宋"/>
+          <w:sz w:val="21"/>
+          <w:szCs w:val="22"/>
+          <w:lang w:val="en-US" w:eastAsia="zh-CN"/>
+        </w:rPr>
+        <w:t>查看因子结果</w:t>
+      </w:r>
+    </w:p>
+    <w:p>
+      <w:pPr>
+        <w:numPr>
+          <w:ilvl w:val="0"/>
+          <w:numId w:val="0"/>
+        </w:numPr>
+        <w:ind w:left="420" w:leftChars="0"/>
+        <w:rPr>
+          <w:rFonts w:hint="eastAsia" w:ascii="仿宋" w:hAnsi="仿宋" w:eastAsia="仿宋" w:cs="仿宋"/>
+          <w:sz w:val="21"/>
+          <w:szCs w:val="22"/>
+          <w:lang w:val="en-US" w:eastAsia="zh-CN"/>
+        </w:rPr>
+      </w:pPr>
+      <w:r>
+        <w:rPr>
+          <w:rFonts w:hint="eastAsia" w:ascii="仿宋" w:hAnsi="仿宋" w:eastAsia="仿宋" w:cs="仿宋"/>
+          <w:sz w:val="21"/>
+          <w:szCs w:val="22"/>
+          <w:lang w:val="en-US" w:eastAsia="zh-CN"/>
+        </w:rPr>
+        <w:t>FactorShow 模块提供两个方法供查看因子截面结算结果：</w:t>
+      </w:r>
+    </w:p>
+    <w:p>
+      <w:pPr>
+        <w:numPr>
+          <w:ilvl w:val="0"/>
+          <w:numId w:val="0"/>
+        </w:numPr>
+        <w:ind w:left="420" w:leftChars="0"/>
+        <w:rPr>
+          <w:rFonts w:hint="default" w:ascii="仿宋" w:hAnsi="仿宋" w:eastAsia="仿宋" w:cs="仿宋"/>
+          <w:sz w:val="21"/>
+          <w:szCs w:val="22"/>
+          <w:lang w:val="en-US" w:eastAsia="zh-CN"/>
+        </w:rPr>
+      </w:pPr>
+      <w:r>
+        <w:rPr>
+          <w:rFonts w:hint="default" w:ascii="仿宋" w:hAnsi="仿宋" w:eastAsia="仿宋" w:cs="仿宋"/>
+          <w:sz w:val="21"/>
+          <w:szCs w:val="22"/>
+          <w:lang w:val="en-US" w:eastAsia="zh-CN"/>
+        </w:rPr>
+        <w:t>show_curves(factorName, indicator, responses, headDate, tailDate)</w:t>
+      </w:r>
+    </w:p>
+    <w:p>
+      <w:pPr>
+        <w:numPr>
+          <w:ilvl w:val="0"/>
+          <w:numId w:val="0"/>
+        </w:numPr>
+        <w:ind w:left="420" w:leftChars="0"/>
+      </w:pPr>
+      <w:r>
+        <w:rPr>
+          <w:rFonts w:hint="eastAsia" w:ascii="仿宋" w:hAnsi="仿宋" w:eastAsia="仿宋" w:cs="仿宋"/>
+          <w:sz w:val="21"/>
+          <w:szCs w:val="22"/>
+          <w:lang w:val="en-US" w:eastAsia="zh-CN"/>
+        </w:rPr>
+        <w:t>查看指定因子的截面统计量(如IC)的累加曲线，效果如下：</w:t>
+      </w:r>
+      <w:r>
+        <w:drawing>
+          <wp:inline distT="0" distB="0" distL="114300" distR="114300">
+            <wp:extent cx="5262245" cy="2902585"/>
+            <wp:effectExtent l="0" t="0" r="14605" b="12065"/>
+            <wp:docPr id="3" name="Picture 1"/>
+            <wp:cNvGraphicFramePr>
+              <a:graphicFrameLocks xmlns:a="http://schemas.openxmlformats.org/drawingml/2006/main" noChangeAspect="1"/>
+            </wp:cNvGraphicFramePr>
+            <a:graphic xmlns:a="http://schemas.openxmlformats.org/drawingml/2006/main">
+              <a:graphicData uri="http://schemas.openxmlformats.org/drawingml/2006/picture">
+                <pic:pic xmlns:pic="http://schemas.openxmlformats.org/drawingml/2006/picture">
+                  <pic:nvPicPr>
+                    <pic:cNvPr id="3" name="Picture 1"/>
+                    <pic:cNvPicPr>
+                      <a:picLocks noChangeAspect="1"/>
+                    </pic:cNvPicPr>
+                  </pic:nvPicPr>
+                  <pic:blipFill>
+                    <a:blip r:embed="rId6"/>
+                    <a:stretch>
+                      <a:fillRect/>
+                    </a:stretch>
+                  </pic:blipFill>
+                  <pic:spPr>
+                    <a:xfrm>
+                      <a:off x="0" y="0"/>
+                      <a:ext cx="5262245" cy="2902585"/>
+                    </a:xfrm>
+                    <a:prstGeom prst="rect">
+                      <a:avLst/>
+                    </a:prstGeom>
+                    <a:noFill/>
+                    <a:ln w="9525">
+                      <a:noFill/>
+                    </a:ln>
+                  </pic:spPr>
+                </pic:pic>
+              </a:graphicData>
+            </a:graphic>
+          </wp:inline>
+        </w:drawing>
+      </w:r>
+    </w:p>
+    <w:p>
+      <w:pPr>
+        <w:numPr>
+          <w:ilvl w:val="0"/>
+          <w:numId w:val="0"/>
+        </w:numPr>
+        <w:ind w:left="420" w:leftChars="0"/>
+      </w:pPr>
+    </w:p>
+    <w:p>
+      <w:pPr>
+        <w:numPr>
+          <w:ilvl w:val="0"/>
+          <w:numId w:val="0"/>
+        </w:numPr>
+        <w:ind w:left="420" w:leftChars="0"/>
+        <w:rPr>
+          <w:rFonts w:hint="default" w:ascii="仿宋" w:hAnsi="仿宋" w:eastAsia="仿宋" w:cs="仿宋"/>
+          <w:sz w:val="21"/>
+          <w:szCs w:val="22"/>
+          <w:lang w:val="en-US" w:eastAsia="zh-CN"/>
+        </w:rPr>
+      </w:pPr>
+    </w:p>
+    <w:p>
+      <w:pPr>
+        <w:numPr>
+          <w:ilvl w:val="0"/>
+          <w:numId w:val="0"/>
+        </w:numPr>
+        <w:ind w:left="420" w:leftChars="0"/>
+        <w:rPr>
+          <w:rFonts w:hint="default" w:ascii="仿宋" w:hAnsi="仿宋" w:eastAsia="仿宋" w:cs="仿宋"/>
+          <w:sz w:val="21"/>
+          <w:szCs w:val="22"/>
+          <w:lang w:val="en-US" w:eastAsia="zh-CN"/>
+        </w:rPr>
+      </w:pPr>
+      <w:r>
+        <w:rPr>
+          <w:rFonts w:hint="default" w:ascii="仿宋" w:hAnsi="仿宋" w:eastAsia="仿宋" w:cs="仿宋"/>
+          <w:sz w:val="21"/>
+          <w:szCs w:val="22"/>
+          <w:lang w:val="en-US" w:eastAsia="zh-CN"/>
+        </w:rPr>
+        <w:t>show_statistics( factorName,indicators,responses,headDate,tailDate,outPath)</w:t>
+      </w:r>
+    </w:p>
+    <w:p>
+      <w:pPr>
+        <w:numPr>
+          <w:ilvl w:val="0"/>
+          <w:numId w:val="0"/>
+        </w:numPr>
+        <w:ind w:left="420" w:leftChars="0"/>
+        <w:rPr>
+          <w:rFonts w:hint="eastAsia" w:ascii="仿宋" w:hAnsi="仿宋" w:eastAsia="仿宋" w:cs="仿宋"/>
+          <w:sz w:val="21"/>
+          <w:szCs w:val="22"/>
+          <w:lang w:val="en-US" w:eastAsia="zh-CN"/>
+        </w:rPr>
+      </w:pPr>
+    </w:p>
+    <w:p>
+      <w:pPr>
+        <w:numPr>
+          <w:ilvl w:val="0"/>
+          <w:numId w:val="0"/>
+        </w:numPr>
+        <w:ind w:left="420" w:leftChars="0"/>
+        <w:rPr>
+          <w:rFonts w:hint="eastAsia" w:ascii="仿宋" w:hAnsi="仿宋" w:eastAsia="仿宋" w:cs="仿宋"/>
+          <w:sz w:val="21"/>
+          <w:szCs w:val="22"/>
+          <w:lang w:val="en-US" w:eastAsia="zh-CN"/>
+        </w:rPr>
+      </w:pPr>
+      <w:r>
+        <w:rPr>
+          <w:rFonts w:hint="eastAsia" w:ascii="仿宋" w:hAnsi="仿宋" w:eastAsia="仿宋" w:cs="仿宋"/>
+          <w:sz w:val="21"/>
+          <w:szCs w:val="22"/>
+          <w:lang w:val="en-US" w:eastAsia="zh-CN"/>
+        </w:rPr>
+        <w:t>查看指定因子的统计量显著性，目前将计算在制定周期间 headDate 至 tailDate间的截面统计量的：均值和t统计量。结果保存为CSV格式，位于outPath文件中,文件名为 因子名_statistics.csv ，效果如下：</w:t>
       </w:r>
     </w:p>
     <w:p>
@@ -1240,6 +1491,118 @@
       </w:pPr>
       <w:bookmarkStart w:id="0" w:name="_GoBack"/>
       <w:bookmarkEnd w:id="0"/>
+    </w:p>
+    <w:p>
+      <w:pPr>
+        <w:numPr>
+          <w:ilvl w:val="0"/>
+          <w:numId w:val="0"/>
+        </w:numPr>
+        <w:ind w:left="420" w:leftChars="0"/>
+        <w:rPr>
+          <w:rFonts w:hint="eastAsia" w:ascii="仿宋" w:hAnsi="仿宋" w:eastAsia="仿宋" w:cs="仿宋"/>
+          <w:sz w:val="21"/>
+          <w:szCs w:val="22"/>
+          <w:lang w:val="en-US" w:eastAsia="zh-CN"/>
+        </w:rPr>
+      </w:pPr>
+      <w:r>
+        <w:drawing>
+          <wp:inline distT="0" distB="0" distL="114300" distR="114300">
+            <wp:extent cx="5272405" cy="1494155"/>
+            <wp:effectExtent l="0" t="0" r="4445" b="10795"/>
+            <wp:docPr id="4" name="Picture 2"/>
+            <wp:cNvGraphicFramePr>
+              <a:graphicFrameLocks xmlns:a="http://schemas.openxmlformats.org/drawingml/2006/main" noChangeAspect="1"/>
+            </wp:cNvGraphicFramePr>
+            <a:graphic xmlns:a="http://schemas.openxmlformats.org/drawingml/2006/main">
+              <a:graphicData uri="http://schemas.openxmlformats.org/drawingml/2006/picture">
+                <pic:pic xmlns:pic="http://schemas.openxmlformats.org/drawingml/2006/picture">
+                  <pic:nvPicPr>
+                    <pic:cNvPr id="4" name="Picture 2"/>
+                    <pic:cNvPicPr>
+                      <a:picLocks noChangeAspect="1"/>
+                    </pic:cNvPicPr>
+                  </pic:nvPicPr>
+                  <pic:blipFill>
+                    <a:blip r:embed="rId7"/>
+                    <a:stretch>
+                      <a:fillRect/>
+                    </a:stretch>
+                  </pic:blipFill>
+                  <pic:spPr>
+                    <a:xfrm>
+                      <a:off x="0" y="0"/>
+                      <a:ext cx="5272405" cy="1494155"/>
+                    </a:xfrm>
+                    <a:prstGeom prst="rect">
+                      <a:avLst/>
+                    </a:prstGeom>
+                    <a:noFill/>
+                    <a:ln w="9525">
+                      <a:noFill/>
+                    </a:ln>
+                  </pic:spPr>
+                </pic:pic>
+              </a:graphicData>
+            </a:graphic>
+          </wp:inline>
+        </w:drawing>
+      </w:r>
+    </w:p>
+    <w:p>
+      <w:pPr>
+        <w:numPr>
+          <w:ilvl w:val="0"/>
+          <w:numId w:val="0"/>
+        </w:numPr>
+        <w:ind w:left="420" w:leftChars="0"/>
+        <w:rPr>
+          <w:rFonts w:hint="eastAsia" w:ascii="仿宋" w:hAnsi="仿宋" w:eastAsia="仿宋" w:cs="仿宋"/>
+          <w:sz w:val="21"/>
+          <w:szCs w:val="22"/>
+          <w:lang w:val="en-US" w:eastAsia="zh-CN"/>
+        </w:rPr>
+      </w:pPr>
+      <w:r>
+        <w:rPr>
+          <w:rFonts w:hint="eastAsia" w:ascii="仿宋" w:hAnsi="仿宋" w:eastAsia="仿宋" w:cs="仿宋"/>
+          <w:sz w:val="21"/>
+          <w:szCs w:val="22"/>
+          <w:lang w:val="en-US" w:eastAsia="zh-CN"/>
+        </w:rPr>
+        <w:br w:type="page"/>
+      </w:r>
+    </w:p>
+    <w:p>
+      <w:pPr>
+        <w:numPr>
+          <w:ilvl w:val="0"/>
+          <w:numId w:val="0"/>
+        </w:numPr>
+        <w:ind w:left="420" w:leftChars="0"/>
+        <w:rPr>
+          <w:rFonts w:hint="eastAsia" w:ascii="仿宋" w:hAnsi="仿宋" w:eastAsia="仿宋" w:cs="仿宋"/>
+          <w:sz w:val="21"/>
+          <w:szCs w:val="22"/>
+          <w:lang w:val="en-US" w:eastAsia="zh-CN"/>
+        </w:rPr>
+      </w:pPr>
+    </w:p>
+    <w:p>
+      <w:pPr>
+        <w:numPr>
+          <w:ilvl w:val="0"/>
+          <w:numId w:val="0"/>
+        </w:numPr>
+        <w:ind w:left="420" w:leftChars="0"/>
+        <w:rPr>
+          <w:rFonts w:hint="eastAsia" w:ascii="仿宋" w:hAnsi="仿宋" w:eastAsia="仿宋" w:cs="仿宋"/>
+          <w:sz w:val="21"/>
+          <w:szCs w:val="22"/>
+          <w:lang w:val="en-US" w:eastAsia="zh-CN"/>
+        </w:rPr>
+      </w:pPr>
     </w:p>
     <w:p>
       <w:pPr>

</xml_diff>

<commit_message>
modified calculator to suit dataframe and series
</commit_message>
<xml_diff>
--- a/AlphaQuant多因子 使用文档.docx
+++ b/AlphaQuant多因子 使用文档.docx
@@ -292,6 +292,12 @@
           <w:lang w:val="en-US" w:eastAsia="zh-CN"/>
         </w:rPr>
         <w:tab/>
+      </w:r>
+      <w:r>
+        <w:rPr>
+          <w:rFonts w:hint="eastAsia" w:ascii="仿宋" w:hAnsi="仿宋" w:eastAsia="仿宋" w:cs="仿宋"/>
+          <w:lang w:val="en-US" w:eastAsia="zh-CN"/>
+        </w:rPr>
         <w:t>因子结果展示模块</w:t>
       </w:r>
     </w:p>
@@ -1489,8 +1495,6 @@
           <w:lang w:val="en-US" w:eastAsia="zh-CN"/>
         </w:rPr>
       </w:pPr>
-      <w:bookmarkStart w:id="0" w:name="_GoBack"/>
-      <w:bookmarkEnd w:id="0"/>
     </w:p>
     <w:p>
       <w:pPr>
@@ -1603,6 +1607,125 @@
           <w:lang w:val="en-US" w:eastAsia="zh-CN"/>
         </w:rPr>
       </w:pPr>
+      <w:r>
+        <w:rPr>
+          <w:rFonts w:hint="eastAsia" w:ascii="仿宋" w:hAnsi="仿宋" w:eastAsia="仿宋" w:cs="仿宋"/>
+          <w:sz w:val="21"/>
+          <w:szCs w:val="22"/>
+          <w:lang w:val="en-US" w:eastAsia="zh-CN"/>
+        </w:rPr>
+        <w:t>注意事项：</w:t>
+      </w:r>
+    </w:p>
+    <w:p>
+      <w:pPr>
+        <w:numPr>
+          <w:ilvl w:val="0"/>
+          <w:numId w:val="5"/>
+        </w:numPr>
+        <w:ind w:left="420" w:leftChars="0"/>
+        <w:rPr>
+          <w:rFonts w:hint="eastAsia" w:ascii="仿宋" w:hAnsi="仿宋" w:eastAsia="仿宋" w:cs="仿宋"/>
+          <w:sz w:val="21"/>
+          <w:szCs w:val="22"/>
+          <w:lang w:val="en-US" w:eastAsia="zh-CN"/>
+        </w:rPr>
+      </w:pPr>
+      <w:r>
+        <w:rPr>
+          <w:rFonts w:hint="eastAsia" w:ascii="仿宋" w:hAnsi="仿宋" w:eastAsia="仿宋" w:cs="仿宋"/>
+          <w:sz w:val="21"/>
+          <w:szCs w:val="22"/>
+          <w:lang w:val="en-US" w:eastAsia="zh-CN"/>
+        </w:rPr>
+        <w:t>将代码复制到本机开发时，需要修改 ./Configs/dataPath 中因子数据存储文件夹</w:t>
+      </w:r>
+    </w:p>
+    <w:p>
+      <w:pPr>
+        <w:numPr>
+          <w:ilvl w:val="0"/>
+          <w:numId w:val="5"/>
+        </w:numPr>
+        <w:ind w:left="420" w:leftChars="0"/>
+        <w:rPr>
+          <w:rFonts w:hint="eastAsia" w:ascii="仿宋" w:hAnsi="仿宋" w:eastAsia="仿宋" w:cs="仿宋"/>
+          <w:sz w:val="21"/>
+          <w:szCs w:val="22"/>
+          <w:lang w:val="en-US" w:eastAsia="zh-CN"/>
+        </w:rPr>
+      </w:pPr>
+      <w:r>
+        <w:rPr>
+          <w:rFonts w:hint="eastAsia" w:ascii="仿宋" w:hAnsi="仿宋" w:eastAsia="仿宋" w:cs="仿宋"/>
+          <w:sz w:val="21"/>
+          <w:szCs w:val="22"/>
+          <w:lang w:val="en-US" w:eastAsia="zh-CN"/>
+        </w:rPr>
+        <w:t>修改./DataReader/Constatns 中rootPath 改为项目所在根目录</w:t>
+      </w:r>
+      <w:bookmarkStart w:id="0" w:name="_GoBack"/>
+      <w:bookmarkEnd w:id="0"/>
+    </w:p>
+    <w:p>
+      <w:pPr>
+        <w:numPr>
+          <w:ilvl w:val="0"/>
+          <w:numId w:val="0"/>
+        </w:numPr>
+        <w:ind w:left="420" w:leftChars="0"/>
+        <w:rPr>
+          <w:rFonts w:hint="eastAsia" w:ascii="仿宋" w:hAnsi="仿宋" w:eastAsia="仿宋" w:cs="仿宋"/>
+          <w:sz w:val="21"/>
+          <w:szCs w:val="22"/>
+          <w:lang w:val="en-US" w:eastAsia="zh-CN"/>
+        </w:rPr>
+      </w:pPr>
+    </w:p>
+    <w:p>
+      <w:pPr>
+        <w:numPr>
+          <w:ilvl w:val="0"/>
+          <w:numId w:val="0"/>
+        </w:numPr>
+        <w:ind w:left="420" w:leftChars="0"/>
+        <w:rPr>
+          <w:rFonts w:hint="eastAsia" w:ascii="仿宋" w:hAnsi="仿宋" w:eastAsia="仿宋" w:cs="仿宋"/>
+          <w:sz w:val="21"/>
+          <w:szCs w:val="22"/>
+          <w:lang w:val="en-US" w:eastAsia="zh-CN"/>
+        </w:rPr>
+      </w:pPr>
+    </w:p>
+    <w:p>
+      <w:pPr>
+        <w:numPr>
+          <w:ilvl w:val="0"/>
+          <w:numId w:val="0"/>
+        </w:numPr>
+        <w:ind w:left="420" w:leftChars="0"/>
+        <w:rPr>
+          <w:rFonts w:hint="eastAsia" w:ascii="仿宋" w:hAnsi="仿宋" w:eastAsia="仿宋" w:cs="仿宋"/>
+          <w:sz w:val="21"/>
+          <w:szCs w:val="22"/>
+          <w:lang w:val="en-US" w:eastAsia="zh-CN"/>
+        </w:rPr>
+      </w:pPr>
+    </w:p>
+    <w:p>
+      <w:pPr>
+        <w:numPr>
+          <w:ilvl w:val="0"/>
+          <w:numId w:val="0"/>
+        </w:numPr>
+        <w:ind w:left="420" w:leftChars="0"/>
+        <w:rPr>
+          <w:rFonts w:hint="eastAsia" w:ascii="仿宋" w:hAnsi="仿宋" w:eastAsia="仿宋" w:cs="仿宋"/>
+          <w:sz w:val="21"/>
+          <w:szCs w:val="22"/>
+          <w:lang w:val="en-US" w:eastAsia="zh-CN"/>
+        </w:rPr>
+      </w:pPr>
     </w:p>
     <w:p>
       <w:pPr>
@@ -1795,6 +1918,18 @@
 <file path=word/numbering.xml><?xml version="1.0" encoding="utf-8"?>
 <w:numbering xmlns:wpc="http://schemas.microsoft.com/office/word/2010/wordprocessingCanvas" xmlns:mc="http://schemas.openxmlformats.org/markup-compatibility/2006" xmlns:o="urn:schemas-microsoft-com:office:office" xmlns:r="http://schemas.openxmlformats.org/officeDocument/2006/relationships" xmlns:m="http://schemas.openxmlformats.org/officeDocument/2006/math" xmlns:v="urn:schemas-microsoft-com:vml" xmlns:wp14="http://schemas.microsoft.com/office/word/2010/wordprocessingDrawing" xmlns:wp="http://schemas.openxmlformats.org/drawingml/2006/wordprocessingDrawing" xmlns:w10="urn:schemas-microsoft-com:office:word" xmlns:w="http://schemas.openxmlformats.org/wordprocessingml/2006/main" xmlns:w14="http://schemas.microsoft.com/office/word/2010/wordml" xmlns:wpg="http://schemas.microsoft.com/office/word/2010/wordprocessingGroup" xmlns:wpi="http://schemas.microsoft.com/office/word/2010/wordprocessingInk" xmlns:wne="http://schemas.microsoft.com/office/word/2006/wordml" xmlns:wps="http://schemas.microsoft.com/office/word/2010/wordprocessingShape" mc:Ignorable="w14 wp14">
   <w:abstractNum w:abstractNumId="0">
+    <w:nsid w:val="89280DA7"/>
+    <w:multiLevelType w:val="singleLevel"/>
+    <w:tmpl w:val="89280DA7"/>
+    <w:lvl w:ilvl="0" w:tentative="0">
+      <w:start w:val="1"/>
+      <w:numFmt w:val="decimal"/>
+      <w:suff w:val="space"/>
+      <w:lvlText w:val="%1."/>
+      <w:lvlJc w:val="left"/>
+    </w:lvl>
+  </w:abstractNum>
+  <w:abstractNum w:abstractNumId="1">
     <w:nsid w:val="D1C152CA"/>
     <w:multiLevelType w:val="multilevel"/>
     <w:tmpl w:val="D1C152CA"/>
@@ -1925,7 +2060,7 @@
       </w:rPr>
     </w:lvl>
   </w:abstractNum>
-  <w:abstractNum w:abstractNumId="1">
+  <w:abstractNum w:abstractNumId="2">
     <w:nsid w:val="12397910"/>
     <w:multiLevelType w:val="singleLevel"/>
     <w:tmpl w:val="12397910"/>
@@ -1945,7 +2080,7 @@
       </w:rPr>
     </w:lvl>
   </w:abstractNum>
-  <w:abstractNum w:abstractNumId="2">
+  <w:abstractNum w:abstractNumId="3">
     <w:nsid w:val="3241BC50"/>
     <w:multiLevelType w:val="singleLevel"/>
     <w:tmpl w:val="3241BC50"/>
@@ -1957,7 +2092,7 @@
       <w:lvlJc w:val="left"/>
     </w:lvl>
   </w:abstractNum>
-  <w:abstractNum w:abstractNumId="3">
+  <w:abstractNum w:abstractNumId="4">
     <w:nsid w:val="38306939"/>
     <w:multiLevelType w:val="singleLevel"/>
     <w:tmpl w:val="38306939"/>
@@ -1970,16 +2105,19 @@
     </w:lvl>
   </w:abstractNum>
   <w:num w:numId="1">
+    <w:abstractNumId w:val="3"/>
+  </w:num>
+  <w:num w:numId="2">
+    <w:abstractNumId w:val="1"/>
+  </w:num>
+  <w:num w:numId="3">
     <w:abstractNumId w:val="2"/>
   </w:num>
-  <w:num w:numId="2">
+  <w:num w:numId="4">
+    <w:abstractNumId w:val="4"/>
+  </w:num>
+  <w:num w:numId="5">
     <w:abstractNumId w:val="0"/>
-  </w:num>
-  <w:num w:numId="3">
-    <w:abstractNumId w:val="1"/>
-  </w:num>
-  <w:num w:numId="4">
-    <w:abstractNumId w:val="3"/>
   </w:num>
 </w:numbering>
 </file>

</xml_diff>

<commit_message>
new field alias added
</commit_message>
<xml_diff>
--- a/AlphaQuant多因子 使用文档.docx
+++ b/AlphaQuant多因子 使用文档.docx
@@ -5,14 +5,15 @@
     <w:p>
       <w:pPr>
         <w:numPr>
-          <w:ilvl w:val="0"/>
-          <w:numId w:val="1"/>
+          <w:numId w:val="0"/>
         </w:numPr>
         <w:jc w:val="both"/>
         <w:rPr>
           <w:rFonts w:hint="eastAsia" w:ascii="仿宋" w:hAnsi="仿宋" w:eastAsia="仿宋" w:cs="仿宋"/>
           <w:b/>
           <w:bCs/>
+          <w:sz w:val="28"/>
+          <w:szCs w:val="32"/>
           <w:lang w:val="en-US" w:eastAsia="zh-CN"/>
         </w:rPr>
       </w:pPr>
@@ -21,689 +22,17 @@
           <w:rFonts w:hint="eastAsia" w:ascii="仿宋" w:hAnsi="仿宋" w:eastAsia="仿宋" w:cs="仿宋"/>
           <w:b/>
           <w:bCs/>
-          <w:lang w:val="en-US" w:eastAsia="zh-CN"/>
-        </w:rPr>
-        <w:t>需要模块简介：</w:t>
-      </w:r>
-    </w:p>
-    <w:p>
-      <w:pPr>
-        <w:jc w:val="both"/>
-        <w:rPr>
-          <w:rFonts w:hint="eastAsia" w:ascii="仿宋" w:hAnsi="仿宋" w:eastAsia="仿宋" w:cs="仿宋"/>
-          <w:lang w:eastAsia="zh-CN"/>
-        </w:rPr>
-      </w:pPr>
-      <w:r>
-        <w:rPr>
-          <w:rFonts w:hint="eastAsia" w:ascii="仿宋" w:hAnsi="仿宋" w:eastAsia="仿宋" w:cs="仿宋"/>
-          <w:lang w:eastAsia="zh-CN"/>
-        </w:rPr>
-        <w:t>在</w:t>
-      </w:r>
-      <w:r>
-        <w:rPr>
-          <w:rFonts w:hint="eastAsia" w:ascii="仿宋" w:hAnsi="仿宋" w:eastAsia="仿宋" w:cs="仿宋"/>
-          <w:lang w:val="en-US" w:eastAsia="zh-CN"/>
-        </w:rPr>
-        <w:t>AlphaQuant中，</w:t>
-      </w:r>
-      <w:r>
-        <w:rPr>
-          <w:rFonts w:hint="eastAsia" w:ascii="仿宋" w:hAnsi="仿宋" w:eastAsia="仿宋" w:cs="仿宋"/>
-          <w:lang w:eastAsia="zh-CN"/>
-        </w:rPr>
-        <w:t>因子开发工作主要涉及的模块包括：</w:t>
-      </w:r>
-    </w:p>
-    <w:p>
-      <w:pPr>
-        <w:numPr>
-          <w:ilvl w:val="1"/>
-          <w:numId w:val="2"/>
-        </w:numPr>
-        <w:ind w:left="840" w:leftChars="0" w:hanging="420" w:firstLineChars="0"/>
-        <w:jc w:val="both"/>
-        <w:rPr>
-          <w:rFonts w:hint="eastAsia" w:ascii="仿宋" w:hAnsi="仿宋" w:eastAsia="仿宋" w:cs="仿宋"/>
-          <w:lang w:val="en-US" w:eastAsia="zh-CN"/>
-        </w:rPr>
-      </w:pPr>
-      <w:r>
-        <w:rPr>
-          <w:rFonts w:hint="eastAsia" w:ascii="仿宋" w:hAnsi="仿宋" w:eastAsia="仿宋" w:cs="仿宋"/>
-          <w:lang w:val="en-US" w:eastAsia="zh-CN"/>
-        </w:rPr>
-        <w:t>CalculatorModule 计算模块：包含通用计算函数</w:t>
-      </w:r>
-    </w:p>
-    <w:p>
-      <w:pPr>
-        <w:numPr>
-          <w:ilvl w:val="0"/>
-          <w:numId w:val="0"/>
-        </w:numPr>
-        <w:ind w:left="840" w:leftChars="0"/>
-        <w:jc w:val="both"/>
-        <w:rPr>
-          <w:rFonts w:hint="eastAsia" w:ascii="仿宋" w:hAnsi="仿宋" w:eastAsia="仿宋" w:cs="仿宋"/>
-          <w:lang w:val="en-US" w:eastAsia="zh-CN"/>
-        </w:rPr>
-      </w:pPr>
-      <w:r>
-        <w:rPr>
-          <w:rFonts w:hint="eastAsia" w:ascii="仿宋" w:hAnsi="仿宋" w:eastAsia="仿宋" w:cs="仿宋"/>
-          <w:lang w:val="en-US" w:eastAsia="zh-CN"/>
-        </w:rPr>
-        <w:t>该模块支持因子计算所需的常用计算，如移动平均，移动标准差等，其中大部分计算函数源自国泰君安研报 《国泰君安数量化专题之九十三：基于短周期价量特征的多因子选股体系》。</w:t>
-      </w:r>
-    </w:p>
-    <w:p>
-      <w:pPr>
-        <w:numPr>
-          <w:ilvl w:val="0"/>
-          <w:numId w:val="0"/>
-        </w:numPr>
-        <w:ind w:left="840" w:leftChars="0"/>
-        <w:jc w:val="both"/>
-        <w:rPr>
-          <w:rFonts w:hint="eastAsia" w:ascii="仿宋" w:hAnsi="仿宋" w:eastAsia="仿宋" w:cs="仿宋"/>
-          <w:lang w:val="en-US" w:eastAsia="zh-CN"/>
-        </w:rPr>
-      </w:pPr>
-    </w:p>
-    <w:p>
-      <w:pPr>
-        <w:numPr>
-          <w:ilvl w:val="1"/>
-          <w:numId w:val="2"/>
-        </w:numPr>
-        <w:ind w:left="840" w:leftChars="0" w:hanging="420" w:firstLineChars="0"/>
-        <w:jc w:val="both"/>
-        <w:rPr>
-          <w:rFonts w:hint="eastAsia" w:ascii="仿宋" w:hAnsi="仿宋" w:eastAsia="仿宋" w:cs="仿宋"/>
-          <w:lang w:val="en-US" w:eastAsia="zh-CN"/>
-        </w:rPr>
-      </w:pPr>
-      <w:r>
-        <w:rPr>
-          <w:rFonts w:hint="eastAsia" w:ascii="仿宋" w:hAnsi="仿宋" w:eastAsia="仿宋" w:cs="仿宋"/>
-          <w:lang w:val="en-US" w:eastAsia="zh-CN"/>
-        </w:rPr>
-        <w:t>FactorModule</w:t>
-      </w:r>
-      <w:r>
-        <w:rPr>
-          <w:rFonts w:hint="eastAsia" w:ascii="仿宋" w:hAnsi="仿宋" w:eastAsia="仿宋" w:cs="仿宋"/>
-          <w:lang w:val="en-US" w:eastAsia="zh-CN"/>
-        </w:rPr>
-        <w:tab/>
-      </w:r>
-      <w:r>
-        <w:rPr>
-          <w:rFonts w:hint="eastAsia" w:ascii="仿宋" w:hAnsi="仿宋" w:eastAsia="仿宋" w:cs="仿宋"/>
-          <w:lang w:val="en-US" w:eastAsia="zh-CN"/>
-        </w:rPr>
-        <w:t>因子计算模块，实现因子的定义计算，截面统计以及结果存储等。该模块下主要包括：</w:t>
-      </w:r>
-    </w:p>
-    <w:p>
-      <w:pPr>
-        <w:numPr>
-          <w:ilvl w:val="2"/>
-          <w:numId w:val="2"/>
-        </w:numPr>
-        <w:ind w:left="1260" w:leftChars="0" w:hanging="420" w:firstLineChars="0"/>
-        <w:jc w:val="both"/>
-        <w:rPr>
-          <w:rFonts w:hint="eastAsia" w:ascii="仿宋" w:hAnsi="仿宋" w:eastAsia="仿宋" w:cs="仿宋"/>
-          <w:lang w:val="en-US" w:eastAsia="zh-CN"/>
-        </w:rPr>
-      </w:pPr>
-      <w:r>
-        <w:rPr>
-          <w:rFonts w:hint="eastAsia" w:ascii="仿宋" w:hAnsi="仿宋" w:eastAsia="仿宋" w:cs="仿宋"/>
-          <w:lang w:val="en-US" w:eastAsia="zh-CN"/>
-        </w:rPr>
-        <w:t>FactorBase 因子基类</w:t>
-      </w:r>
-    </w:p>
-    <w:p>
-      <w:pPr>
-        <w:numPr>
-          <w:ilvl w:val="2"/>
-          <w:numId w:val="2"/>
-        </w:numPr>
-        <w:ind w:left="1260" w:leftChars="0" w:hanging="420" w:firstLineChars="0"/>
-        <w:jc w:val="both"/>
-        <w:rPr>
-          <w:rFonts w:hint="eastAsia" w:ascii="仿宋" w:hAnsi="仿宋" w:eastAsia="仿宋" w:cs="仿宋"/>
-          <w:lang w:val="en-US" w:eastAsia="zh-CN"/>
-        </w:rPr>
-      </w:pPr>
-      <w:r>
-        <w:rPr>
-          <w:rFonts w:hint="eastAsia" w:ascii="仿宋" w:hAnsi="仿宋" w:eastAsia="仿宋" w:cs="仿宋"/>
-          <w:lang w:val="en-US" w:eastAsia="zh-CN"/>
-        </w:rPr>
-        <w:t>FactorIO</w:t>
-      </w:r>
-      <w:r>
-        <w:rPr>
-          <w:rFonts w:hint="eastAsia" w:ascii="仿宋" w:hAnsi="仿宋" w:eastAsia="仿宋" w:cs="仿宋"/>
-          <w:lang w:val="en-US" w:eastAsia="zh-CN"/>
-        </w:rPr>
-        <w:tab/>
-      </w:r>
-      <w:r>
-        <w:rPr>
-          <w:rFonts w:hint="eastAsia" w:ascii="仿宋" w:hAnsi="仿宋" w:eastAsia="仿宋" w:cs="仿宋"/>
-          <w:lang w:val="en-US" w:eastAsia="zh-CN"/>
-        </w:rPr>
-        <w:t>用于因子读写</w:t>
-      </w:r>
-    </w:p>
-    <w:p>
-      <w:pPr>
-        <w:numPr>
-          <w:ilvl w:val="2"/>
-          <w:numId w:val="2"/>
-        </w:numPr>
-        <w:ind w:left="1260" w:leftChars="0" w:hanging="420" w:firstLineChars="0"/>
-        <w:jc w:val="both"/>
-        <w:rPr>
-          <w:rFonts w:hint="eastAsia" w:ascii="仿宋" w:hAnsi="仿宋" w:eastAsia="仿宋" w:cs="仿宋"/>
-          <w:lang w:val="en-US" w:eastAsia="zh-CN"/>
-        </w:rPr>
-      </w:pPr>
-      <w:r>
-        <w:rPr>
-          <w:rFonts w:hint="eastAsia" w:ascii="仿宋" w:hAnsi="仿宋" w:eastAsia="仿宋" w:cs="仿宋"/>
-          <w:lang w:val="en-US" w:eastAsia="zh-CN"/>
-        </w:rPr>
-        <w:t>FactorScore 用于因子打分</w:t>
-      </w:r>
-    </w:p>
-    <w:p>
-      <w:pPr>
-        <w:numPr>
-          <w:ilvl w:val="2"/>
-          <w:numId w:val="2"/>
-        </w:numPr>
-        <w:ind w:left="1260" w:leftChars="0" w:hanging="420" w:firstLineChars="0"/>
-        <w:jc w:val="both"/>
-        <w:rPr>
-          <w:rFonts w:hint="eastAsia" w:ascii="仿宋" w:hAnsi="仿宋" w:eastAsia="仿宋" w:cs="仿宋"/>
-          <w:lang w:val="en-US" w:eastAsia="zh-CN"/>
-        </w:rPr>
-      </w:pPr>
-      <w:r>
-        <w:rPr>
-          <w:rFonts w:hint="eastAsia" w:ascii="仿宋" w:hAnsi="仿宋" w:eastAsia="仿宋" w:cs="仿宋"/>
-          <w:lang w:val="en-US" w:eastAsia="zh-CN"/>
-        </w:rPr>
-        <w:t>FactorTest 用于因子截面统计量计算</w:t>
-      </w:r>
-    </w:p>
-    <w:p>
-      <w:pPr>
-        <w:numPr>
-          <w:ilvl w:val="2"/>
-          <w:numId w:val="2"/>
-        </w:numPr>
-        <w:ind w:left="1260" w:leftChars="0" w:hanging="420" w:firstLineChars="0"/>
-        <w:jc w:val="both"/>
-        <w:rPr>
-          <w:rFonts w:hint="eastAsia" w:ascii="仿宋" w:hAnsi="仿宋" w:eastAsia="仿宋" w:cs="仿宋"/>
-          <w:lang w:val="en-US" w:eastAsia="zh-CN"/>
-        </w:rPr>
-      </w:pPr>
-      <w:r>
-        <w:rPr>
-          <w:rFonts w:hint="eastAsia" w:ascii="仿宋" w:hAnsi="仿宋" w:eastAsia="仿宋" w:cs="仿宋"/>
-          <w:lang w:val="en-US" w:eastAsia="zh-CN"/>
-        </w:rPr>
-        <w:t>FactorUpdate 用于同一更新因子库</w:t>
-      </w:r>
-    </w:p>
-    <w:p>
-      <w:pPr>
-        <w:numPr>
-          <w:ilvl w:val="2"/>
-          <w:numId w:val="2"/>
-        </w:numPr>
-        <w:ind w:left="1260" w:leftChars="0" w:hanging="420" w:firstLineChars="0"/>
-        <w:jc w:val="both"/>
-        <w:rPr>
-          <w:rFonts w:hint="eastAsia" w:ascii="仿宋" w:hAnsi="仿宋" w:eastAsia="仿宋" w:cs="仿宋"/>
-          <w:lang w:val="en-US" w:eastAsia="zh-CN"/>
-        </w:rPr>
-      </w:pPr>
-      <w:r>
-        <w:rPr>
-          <w:rFonts w:hint="eastAsia" w:ascii="仿宋" w:hAnsi="仿宋" w:eastAsia="仿宋" w:cs="仿宋"/>
-          <w:lang w:val="en-US" w:eastAsia="zh-CN"/>
-        </w:rPr>
-        <w:t>FactorShow</w:t>
-      </w:r>
-      <w:r>
-        <w:rPr>
-          <w:rFonts w:hint="eastAsia" w:ascii="仿宋" w:hAnsi="仿宋" w:eastAsia="仿宋" w:cs="仿宋"/>
-          <w:lang w:val="en-US" w:eastAsia="zh-CN"/>
-        </w:rPr>
-        <w:tab/>
-      </w:r>
-      <w:r>
-        <w:rPr>
-          <w:rFonts w:hint="eastAsia" w:ascii="仿宋" w:hAnsi="仿宋" w:eastAsia="仿宋" w:cs="仿宋"/>
-          <w:lang w:val="en-US" w:eastAsia="zh-CN"/>
-        </w:rPr>
-        <w:t>因子结果展示模块</w:t>
-      </w:r>
-    </w:p>
-    <w:p>
-      <w:pPr>
-        <w:numPr>
-          <w:ilvl w:val="0"/>
-          <w:numId w:val="0"/>
-        </w:numPr>
-        <w:ind w:left="420" w:leftChars="0" w:firstLine="420" w:firstLineChars="0"/>
-        <w:jc w:val="both"/>
-        <w:rPr>
-          <w:rFonts w:hint="eastAsia" w:ascii="仿宋" w:hAnsi="仿宋" w:eastAsia="仿宋" w:cs="仿宋"/>
-          <w:lang w:val="en-US" w:eastAsia="zh-CN"/>
-        </w:rPr>
-      </w:pPr>
-    </w:p>
-    <w:p>
-      <w:pPr>
-        <w:ind w:firstLine="420" w:firstLineChars="0"/>
-        <w:jc w:val="both"/>
-        <w:rPr>
-          <w:rFonts w:hint="eastAsia" w:ascii="仿宋" w:hAnsi="仿宋" w:eastAsia="仿宋" w:cs="仿宋"/>
-          <w:sz w:val="21"/>
-          <w:szCs w:val="22"/>
-          <w:lang w:val="en-US" w:eastAsia="zh-CN"/>
-        </w:rPr>
-      </w:pPr>
-      <w:r>
-        <w:rPr>
-          <w:rFonts w:hint="eastAsia" w:ascii="仿宋" w:hAnsi="仿宋" w:eastAsia="仿宋" w:cs="仿宋"/>
-          <w:sz w:val="21"/>
-          <w:szCs w:val="22"/>
-          <w:lang w:val="en-US" w:eastAsia="zh-CN"/>
-        </w:rPr>
-        <w:t>其中，因子打分模块包括因子的原始因子值、截面排名、截面ZScore，这些得分都会</w:t>
-      </w:r>
-      <w:r>
-        <w:rPr>
-          <w:rFonts w:hint="eastAsia" w:ascii="仿宋" w:hAnsi="仿宋" w:eastAsia="仿宋" w:cs="仿宋"/>
-          <w:sz w:val="21"/>
-          <w:szCs w:val="22"/>
-          <w:lang w:val="en-US" w:eastAsia="zh-CN"/>
-        </w:rPr>
-        <w:tab/>
-      </w:r>
-      <w:r>
-        <w:rPr>
-          <w:rFonts w:hint="eastAsia" w:ascii="仿宋" w:hAnsi="仿宋" w:eastAsia="仿宋" w:cs="仿宋"/>
-          <w:sz w:val="21"/>
-          <w:szCs w:val="22"/>
-          <w:lang w:val="en-US" w:eastAsia="zh-CN"/>
-        </w:rPr>
-        <w:t>被存储到因子库中对应文件。因子截面统计量将计算时间截面（日度）上的：</w:t>
-      </w:r>
-    </w:p>
-    <w:p>
-      <w:pPr>
-        <w:ind w:left="420" w:leftChars="0" w:firstLine="420" w:firstLineChars="0"/>
-        <w:jc w:val="both"/>
-        <w:rPr>
-          <w:rFonts w:hint="eastAsia" w:ascii="仿宋" w:hAnsi="仿宋" w:eastAsia="仿宋" w:cs="仿宋"/>
-          <w:sz w:val="21"/>
-          <w:szCs w:val="22"/>
-          <w:lang w:val="en-US" w:eastAsia="zh-CN"/>
-        </w:rPr>
-      </w:pPr>
-      <w:r>
-        <w:rPr>
-          <w:rFonts w:hint="eastAsia" w:ascii="仿宋" w:hAnsi="仿宋" w:eastAsia="仿宋" w:cs="仿宋"/>
-          <w:sz w:val="21"/>
-          <w:szCs w:val="22"/>
-          <w:lang w:val="en-US" w:eastAsia="zh-CN"/>
-        </w:rPr>
-        <w:t>Beta ：因子zscore和股票收益率的一元线性回归系数</w:t>
-      </w:r>
-    </w:p>
-    <w:p>
-      <w:pPr>
-        <w:ind w:left="420" w:leftChars="0" w:firstLine="420" w:firstLineChars="0"/>
-        <w:jc w:val="both"/>
-        <w:rPr>
-          <w:rFonts w:hint="eastAsia" w:ascii="仿宋" w:hAnsi="仿宋" w:eastAsia="仿宋" w:cs="仿宋"/>
-          <w:sz w:val="21"/>
-          <w:szCs w:val="22"/>
-          <w:lang w:val="en-US" w:eastAsia="zh-CN"/>
-        </w:rPr>
-      </w:pPr>
-      <w:r>
-        <w:rPr>
-          <w:rFonts w:hint="eastAsia" w:ascii="仿宋" w:hAnsi="仿宋" w:eastAsia="仿宋" w:cs="仿宋"/>
-          <w:sz w:val="21"/>
-          <w:szCs w:val="22"/>
-          <w:lang w:val="en-US" w:eastAsia="zh-CN"/>
-        </w:rPr>
-        <w:t>IC</w:t>
-      </w:r>
-      <w:r>
-        <w:rPr>
-          <w:rFonts w:hint="eastAsia" w:ascii="仿宋" w:hAnsi="仿宋" w:eastAsia="仿宋" w:cs="仿宋"/>
-          <w:sz w:val="21"/>
-          <w:szCs w:val="22"/>
-          <w:lang w:val="en-US" w:eastAsia="zh-CN"/>
-        </w:rPr>
-        <w:tab/>
-      </w:r>
-      <w:r>
-        <w:rPr>
-          <w:rFonts w:hint="eastAsia" w:ascii="仿宋" w:hAnsi="仿宋" w:eastAsia="仿宋" w:cs="仿宋"/>
-          <w:sz w:val="21"/>
-          <w:szCs w:val="22"/>
-          <w:lang w:val="en-US" w:eastAsia="zh-CN"/>
-        </w:rPr>
-        <w:t>： 因子zscore和股票收益率的person相关系数</w:t>
-      </w:r>
-    </w:p>
-    <w:p>
-      <w:pPr>
-        <w:ind w:left="420" w:leftChars="0" w:firstLine="420" w:firstLineChars="0"/>
-        <w:jc w:val="both"/>
-        <w:rPr>
-          <w:rFonts w:hint="eastAsia" w:ascii="仿宋" w:hAnsi="仿宋" w:eastAsia="仿宋" w:cs="仿宋"/>
-          <w:sz w:val="21"/>
-          <w:szCs w:val="22"/>
-          <w:lang w:val="en-US" w:eastAsia="zh-CN"/>
-        </w:rPr>
-      </w:pPr>
-      <w:r>
-        <w:rPr>
-          <w:rFonts w:hint="eastAsia" w:ascii="仿宋" w:hAnsi="仿宋" w:eastAsia="仿宋" w:cs="仿宋"/>
-          <w:sz w:val="21"/>
-          <w:szCs w:val="22"/>
-          <w:lang w:val="en-US" w:eastAsia="zh-CN"/>
-        </w:rPr>
-        <w:t>rankIC ：因子值和股票收益率的spearman相关系数</w:t>
-      </w:r>
-    </w:p>
-    <w:p>
-      <w:pPr>
-        <w:ind w:left="420" w:leftChars="0" w:firstLine="420" w:firstLineChars="0"/>
-        <w:jc w:val="both"/>
-        <w:rPr>
-          <w:rFonts w:hint="eastAsia" w:ascii="仿宋" w:hAnsi="仿宋" w:eastAsia="仿宋" w:cs="仿宋"/>
-          <w:sz w:val="21"/>
-          <w:szCs w:val="22"/>
-          <w:lang w:val="en-US" w:eastAsia="zh-CN"/>
-        </w:rPr>
-      </w:pPr>
-      <w:r>
-        <w:rPr>
-          <w:rFonts w:hint="eastAsia" w:ascii="仿宋" w:hAnsi="仿宋" w:eastAsia="仿宋" w:cs="仿宋"/>
-          <w:sz w:val="21"/>
-          <w:szCs w:val="22"/>
-          <w:lang w:val="en-US" w:eastAsia="zh-CN"/>
-        </w:rPr>
-        <w:t>Tbdf ：按照因子排名，前10% 的平均收益 减去后10%的平均收益</w:t>
-      </w:r>
-    </w:p>
-    <w:p>
-      <w:pPr>
-        <w:ind w:left="420" w:leftChars="0" w:firstLine="420" w:firstLineChars="0"/>
-        <w:jc w:val="both"/>
-        <w:rPr>
-          <w:rFonts w:hint="eastAsia" w:ascii="仿宋" w:hAnsi="仿宋" w:eastAsia="仿宋" w:cs="仿宋"/>
-          <w:lang w:val="en-US" w:eastAsia="zh-CN"/>
-        </w:rPr>
-      </w:pPr>
-      <w:r>
-        <w:rPr>
-          <w:rFonts w:hint="eastAsia" w:ascii="仿宋" w:hAnsi="仿宋" w:eastAsia="仿宋" w:cs="仿宋"/>
-          <w:sz w:val="21"/>
-          <w:szCs w:val="22"/>
-          <w:lang w:val="en-US" w:eastAsia="zh-CN"/>
-        </w:rPr>
-        <w:t>groupIC ：将因子排序分成100组后，各组得分1-100，计算各的平均收益和对应组得分的相关系数</w:t>
-      </w:r>
-    </w:p>
-    <w:p>
-      <w:pPr>
-        <w:numPr>
-          <w:ilvl w:val="0"/>
-          <w:numId w:val="0"/>
-        </w:numPr>
-        <w:ind w:firstLine="420" w:firstLineChars="0"/>
-        <w:jc w:val="both"/>
-        <w:rPr>
-          <w:rFonts w:hint="eastAsia" w:ascii="仿宋" w:hAnsi="仿宋" w:eastAsia="仿宋" w:cs="仿宋"/>
-          <w:lang w:val="en-US" w:eastAsia="zh-CN"/>
-        </w:rPr>
-      </w:pPr>
-    </w:p>
-    <w:p>
-      <w:pPr>
-        <w:numPr>
-          <w:ilvl w:val="0"/>
-          <w:numId w:val="0"/>
-        </w:numPr>
-        <w:ind w:firstLine="420" w:firstLineChars="0"/>
-        <w:jc w:val="both"/>
-        <w:rPr>
-          <w:rFonts w:hint="eastAsia" w:ascii="仿宋" w:hAnsi="仿宋" w:eastAsia="仿宋" w:cs="仿宋"/>
-          <w:lang w:val="en-US" w:eastAsia="zh-CN"/>
-        </w:rPr>
-      </w:pPr>
-      <w:r>
-        <w:rPr>
-          <w:rFonts w:hint="eastAsia" w:ascii="仿宋" w:hAnsi="仿宋" w:eastAsia="仿宋" w:cs="仿宋"/>
-          <w:lang w:val="en-US" w:eastAsia="zh-CN"/>
-        </w:rPr>
-        <w:t>目前，该模块支持的预测周期包括，（注：因子计算用到的最后日期定义为T日）：</w:t>
-      </w:r>
-    </w:p>
-    <w:p>
-      <w:pPr>
-        <w:numPr>
-          <w:ilvl w:val="0"/>
-          <w:numId w:val="0"/>
-        </w:numPr>
-        <w:ind w:firstLine="420" w:firstLineChars="0"/>
-        <w:jc w:val="both"/>
-        <w:rPr>
-          <w:rFonts w:hint="eastAsia" w:ascii="仿宋" w:hAnsi="仿宋" w:eastAsia="仿宋" w:cs="仿宋"/>
-          <w:lang w:val="en-US" w:eastAsia="zh-CN"/>
-        </w:rPr>
-      </w:pPr>
-      <w:r>
-        <w:rPr>
-          <w:rFonts w:hint="eastAsia" w:ascii="仿宋" w:hAnsi="仿宋" w:eastAsia="仿宋" w:cs="仿宋"/>
-          <w:lang w:val="en-US" w:eastAsia="zh-CN"/>
-        </w:rPr>
-        <w:t>T+1日 开盘到收盘收益</w:t>
-      </w:r>
-    </w:p>
-    <w:p>
-      <w:pPr>
-        <w:numPr>
-          <w:ilvl w:val="0"/>
-          <w:numId w:val="0"/>
-        </w:numPr>
-        <w:ind w:firstLine="420" w:firstLineChars="0"/>
-        <w:jc w:val="both"/>
-        <w:rPr>
-          <w:rFonts w:hint="eastAsia" w:ascii="仿宋" w:hAnsi="仿宋" w:eastAsia="仿宋" w:cs="仿宋"/>
-          <w:lang w:val="en-US" w:eastAsia="zh-CN"/>
-        </w:rPr>
-      </w:pPr>
-      <w:r>
-        <w:rPr>
-          <w:rFonts w:hint="eastAsia" w:ascii="仿宋" w:hAnsi="仿宋" w:eastAsia="仿宋" w:cs="仿宋"/>
-          <w:lang w:val="en-US" w:eastAsia="zh-CN"/>
-        </w:rPr>
-        <w:t>T+2日开盘到收盘收益 收盘到收盘收益</w:t>
-      </w:r>
-    </w:p>
-    <w:p>
-      <w:pPr>
-        <w:numPr>
-          <w:ilvl w:val="0"/>
-          <w:numId w:val="0"/>
-        </w:numPr>
-        <w:ind w:firstLine="420" w:firstLineChars="0"/>
-        <w:jc w:val="both"/>
-        <w:rPr>
-          <w:rFonts w:hint="eastAsia" w:ascii="仿宋" w:hAnsi="仿宋" w:eastAsia="仿宋" w:cs="仿宋"/>
-          <w:lang w:val="en-US" w:eastAsia="zh-CN"/>
-        </w:rPr>
-      </w:pPr>
-      <w:r>
-        <w:rPr>
-          <w:rFonts w:hint="eastAsia" w:ascii="仿宋" w:hAnsi="仿宋" w:eastAsia="仿宋" w:cs="仿宋"/>
-          <w:lang w:val="en-US" w:eastAsia="zh-CN"/>
-        </w:rPr>
-        <w:t>T+3日开盘到收盘收益 收盘到收盘收益</w:t>
-      </w:r>
-    </w:p>
-    <w:p>
-      <w:pPr>
-        <w:numPr>
-          <w:ilvl w:val="0"/>
-          <w:numId w:val="0"/>
-        </w:numPr>
-        <w:ind w:firstLine="420" w:firstLineChars="0"/>
-        <w:jc w:val="both"/>
-        <w:rPr>
-          <w:rFonts w:hint="eastAsia" w:ascii="仿宋" w:hAnsi="仿宋" w:eastAsia="仿宋" w:cs="仿宋"/>
-          <w:lang w:val="en-US" w:eastAsia="zh-CN"/>
-        </w:rPr>
-      </w:pPr>
-      <w:r>
-        <w:rPr>
-          <w:rFonts w:hint="eastAsia" w:ascii="仿宋" w:hAnsi="仿宋" w:eastAsia="仿宋" w:cs="仿宋"/>
-          <w:lang w:val="en-US" w:eastAsia="zh-CN"/>
-        </w:rPr>
-        <w:t>T+4日开盘到收盘收益 收盘到收盘收益</w:t>
-      </w:r>
-    </w:p>
-    <w:p>
-      <w:pPr>
-        <w:numPr>
-          <w:ilvl w:val="0"/>
-          <w:numId w:val="0"/>
-        </w:numPr>
-        <w:ind w:firstLine="420" w:firstLineChars="0"/>
-        <w:jc w:val="both"/>
-        <w:rPr>
-          <w:rFonts w:hint="eastAsia" w:ascii="仿宋" w:hAnsi="仿宋" w:eastAsia="仿宋" w:cs="仿宋"/>
-          <w:lang w:val="en-US" w:eastAsia="zh-CN"/>
-        </w:rPr>
-      </w:pPr>
-      <w:r>
-        <w:rPr>
-          <w:rFonts w:hint="eastAsia" w:ascii="仿宋" w:hAnsi="仿宋" w:eastAsia="仿宋" w:cs="仿宋"/>
-          <w:lang w:val="en-US" w:eastAsia="zh-CN"/>
-        </w:rPr>
-        <w:t>T+5日开盘到收盘收益 收盘到收盘收益</w:t>
-      </w:r>
-    </w:p>
-    <w:p>
-      <w:pPr>
-        <w:numPr>
-          <w:ilvl w:val="0"/>
-          <w:numId w:val="0"/>
-        </w:numPr>
-        <w:ind w:firstLine="420" w:firstLineChars="0"/>
-        <w:jc w:val="both"/>
-        <w:rPr>
-          <w:rFonts w:hint="eastAsia" w:ascii="仿宋" w:hAnsi="仿宋" w:eastAsia="仿宋" w:cs="仿宋"/>
-          <w:lang w:val="en-US" w:eastAsia="zh-CN"/>
-        </w:rPr>
-      </w:pPr>
-      <w:r>
-        <w:rPr>
-          <w:rFonts w:hint="eastAsia" w:ascii="仿宋" w:hAnsi="仿宋" w:eastAsia="仿宋" w:cs="仿宋"/>
-          <w:lang w:val="en-US" w:eastAsia="zh-CN"/>
-        </w:rPr>
-        <w:t>T+1 开盘 至 T+10收盘收益</w:t>
-      </w:r>
-    </w:p>
-    <w:p>
-      <w:pPr>
-        <w:numPr>
-          <w:ilvl w:val="0"/>
-          <w:numId w:val="0"/>
-        </w:numPr>
-        <w:ind w:firstLine="420" w:firstLineChars="0"/>
-        <w:jc w:val="both"/>
-        <w:rPr>
-          <w:rFonts w:hint="eastAsia" w:ascii="仿宋" w:hAnsi="仿宋" w:eastAsia="仿宋" w:cs="仿宋"/>
-          <w:lang w:val="en-US" w:eastAsia="zh-CN"/>
-        </w:rPr>
-      </w:pPr>
-    </w:p>
-    <w:p>
-      <w:pPr>
-        <w:numPr>
-          <w:ilvl w:val="0"/>
-          <w:numId w:val="0"/>
-        </w:numPr>
-        <w:ind w:firstLine="420" w:firstLineChars="0"/>
-        <w:jc w:val="both"/>
-        <w:rPr>
-          <w:rFonts w:hint="eastAsia" w:ascii="仿宋" w:hAnsi="仿宋" w:eastAsia="仿宋" w:cs="仿宋"/>
-          <w:lang w:val="en-US" w:eastAsia="zh-CN"/>
-        </w:rPr>
-      </w:pPr>
-      <w:r>
-        <w:rPr>
-          <w:rFonts w:hint="eastAsia" w:ascii="仿宋" w:hAnsi="仿宋" w:eastAsia="仿宋" w:cs="仿宋"/>
-          <w:lang w:val="en-US" w:eastAsia="zh-CN"/>
-        </w:rPr>
-        <w:t>各个周期对应的截面统计量结果都将被计算并保存。</w:t>
-      </w:r>
-    </w:p>
-    <w:p>
-      <w:pPr>
-        <w:numPr>
-          <w:ilvl w:val="0"/>
-          <w:numId w:val="0"/>
-        </w:numPr>
-        <w:ind w:firstLine="420" w:firstLineChars="0"/>
-        <w:jc w:val="both"/>
-        <w:rPr>
-          <w:rFonts w:hint="eastAsia" w:ascii="仿宋" w:hAnsi="仿宋" w:eastAsia="仿宋" w:cs="仿宋"/>
-          <w:lang w:val="en-US" w:eastAsia="zh-CN"/>
-        </w:rPr>
-      </w:pPr>
-    </w:p>
-    <w:p>
-      <w:pPr>
-        <w:numPr>
-          <w:ilvl w:val="0"/>
-          <w:numId w:val="0"/>
-        </w:numPr>
-        <w:ind w:leftChars="0"/>
-        <w:jc w:val="both"/>
-        <w:rPr>
-          <w:rFonts w:hint="eastAsia" w:ascii="仿宋" w:hAnsi="仿宋" w:eastAsia="仿宋" w:cs="仿宋"/>
-          <w:lang w:val="en-US" w:eastAsia="zh-CN"/>
-        </w:rPr>
-      </w:pPr>
-    </w:p>
-    <w:p>
-      <w:pPr>
-        <w:numPr>
-          <w:ilvl w:val="0"/>
-          <w:numId w:val="1"/>
+          <w:sz w:val="28"/>
+          <w:szCs w:val="32"/>
+          <w:lang w:val="en-US" w:eastAsia="zh-CN"/>
+        </w:rPr>
+        <w:t>AlphaQuant 因子回测框架：</w:t>
+      </w:r>
+    </w:p>
+    <w:p>
+      <w:pPr>
+        <w:numPr>
+          <w:numId w:val="0"/>
         </w:numPr>
         <w:jc w:val="both"/>
         <w:rPr>
@@ -715,7 +44,14 @@
           <w:lang w:val="en-US" w:eastAsia="zh-CN"/>
         </w:rPr>
       </w:pPr>
-      <w:r>
+    </w:p>
+    <w:p>
+      <w:pPr>
+        <w:numPr>
+          <w:ilvl w:val="0"/>
+          <w:numId w:val="1"/>
+        </w:numPr>
+        <w:jc w:val="both"/>
         <w:rPr>
           <w:rFonts w:hint="eastAsia" w:ascii="仿宋" w:hAnsi="仿宋" w:eastAsia="仿宋" w:cs="仿宋"/>
           <w:b/>
@@ -724,6 +60,1090 @@
           <w:szCs w:val="22"/>
           <w:lang w:val="en-US" w:eastAsia="zh-CN"/>
         </w:rPr>
+      </w:pPr>
+      <w:r>
+        <w:rPr>
+          <w:rFonts w:hint="eastAsia" w:ascii="仿宋" w:hAnsi="仿宋" w:eastAsia="仿宋" w:cs="仿宋"/>
+          <w:b/>
+          <w:bCs/>
+          <w:sz w:val="21"/>
+          <w:szCs w:val="22"/>
+          <w:lang w:val="en-US" w:eastAsia="zh-CN"/>
+        </w:rPr>
+        <w:t>代码及数据下载：</w:t>
+      </w:r>
+    </w:p>
+    <w:p>
+      <w:pPr>
+        <w:numPr>
+          <w:ilvl w:val="0"/>
+          <w:numId w:val="0"/>
+        </w:numPr>
+        <w:ind w:left="420" w:leftChars="0"/>
+        <w:rPr>
+          <w:rFonts w:hint="eastAsia" w:ascii="仿宋" w:hAnsi="仿宋" w:eastAsia="仿宋" w:cs="仿宋"/>
+          <w:sz w:val="21"/>
+          <w:szCs w:val="22"/>
+          <w:lang w:val="en-US" w:eastAsia="zh-CN"/>
+        </w:rPr>
+      </w:pPr>
+      <w:r>
+        <w:rPr>
+          <w:rFonts w:hint="eastAsia" w:ascii="仿宋" w:hAnsi="仿宋" w:eastAsia="仿宋" w:cs="仿宋"/>
+          <w:sz w:val="21"/>
+          <w:szCs w:val="22"/>
+          <w:lang w:val="en-US" w:eastAsia="zh-CN"/>
+        </w:rPr>
+        <w:t xml:space="preserve">链接：https://pan.baidu.com/s/1Y9dba2ntthAFHY1-6iCEwA </w:t>
+      </w:r>
+    </w:p>
+    <w:p>
+      <w:pPr>
+        <w:numPr>
+          <w:ilvl w:val="0"/>
+          <w:numId w:val="0"/>
+        </w:numPr>
+        <w:ind w:left="420" w:leftChars="0"/>
+        <w:rPr>
+          <w:rFonts w:hint="eastAsia" w:ascii="仿宋" w:hAnsi="仿宋" w:eastAsia="仿宋" w:cs="仿宋"/>
+          <w:sz w:val="21"/>
+          <w:szCs w:val="22"/>
+          <w:lang w:val="en-US" w:eastAsia="zh-CN"/>
+        </w:rPr>
+      </w:pPr>
+      <w:r>
+        <w:rPr>
+          <w:rFonts w:hint="eastAsia" w:ascii="仿宋" w:hAnsi="仿宋" w:eastAsia="仿宋" w:cs="仿宋"/>
+          <w:sz w:val="21"/>
+          <w:szCs w:val="22"/>
+          <w:lang w:val="en-US" w:eastAsia="zh-CN"/>
+        </w:rPr>
+        <w:t>提取码：pt2z</w:t>
+      </w:r>
+    </w:p>
+    <w:p>
+      <w:pPr>
+        <w:numPr>
+          <w:ilvl w:val="0"/>
+          <w:numId w:val="0"/>
+        </w:numPr>
+        <w:ind w:left="420" w:leftChars="0"/>
+        <w:rPr>
+          <w:rFonts w:hint="eastAsia" w:ascii="仿宋" w:hAnsi="仿宋" w:eastAsia="仿宋" w:cs="仿宋"/>
+          <w:sz w:val="21"/>
+          <w:szCs w:val="22"/>
+          <w:lang w:val="en-US" w:eastAsia="zh-CN"/>
+        </w:rPr>
+      </w:pPr>
+    </w:p>
+    <w:p>
+      <w:pPr>
+        <w:numPr>
+          <w:ilvl w:val="0"/>
+          <w:numId w:val="0"/>
+        </w:numPr>
+        <w:ind w:left="420" w:leftChars="0"/>
+        <w:rPr>
+          <w:rFonts w:hint="eastAsia" w:ascii="仿宋" w:hAnsi="仿宋" w:eastAsia="仿宋" w:cs="仿宋"/>
+          <w:sz w:val="21"/>
+          <w:szCs w:val="22"/>
+          <w:lang w:val="en-US" w:eastAsia="zh-CN"/>
+        </w:rPr>
+      </w:pPr>
+      <w:r>
+        <w:rPr>
+          <w:rFonts w:hint="eastAsia" w:ascii="仿宋" w:hAnsi="仿宋" w:eastAsia="仿宋" w:cs="仿宋"/>
+          <w:sz w:val="21"/>
+          <w:szCs w:val="22"/>
+          <w:lang w:val="en-US" w:eastAsia="zh-CN"/>
+        </w:rPr>
+        <w:t>包含内容：</w:t>
+      </w:r>
+    </w:p>
+    <w:p>
+      <w:pPr>
+        <w:numPr>
+          <w:ilvl w:val="0"/>
+          <w:numId w:val="0"/>
+        </w:numPr>
+        <w:ind w:left="420" w:leftChars="0"/>
+        <w:rPr>
+          <w:rFonts w:hint="eastAsia" w:ascii="仿宋" w:hAnsi="仿宋" w:eastAsia="仿宋" w:cs="仿宋"/>
+          <w:sz w:val="21"/>
+          <w:szCs w:val="22"/>
+          <w:lang w:val="en-US" w:eastAsia="zh-CN"/>
+        </w:rPr>
+      </w:pPr>
+      <w:r>
+        <w:rPr>
+          <w:rFonts w:hint="eastAsia" w:ascii="仿宋" w:hAnsi="仿宋" w:eastAsia="仿宋" w:cs="仿宋"/>
+          <w:sz w:val="21"/>
+          <w:szCs w:val="22"/>
+          <w:lang w:val="en-US" w:eastAsia="zh-CN"/>
+        </w:rPr>
+        <w:t>AlphaQuant.rar</w:t>
+      </w:r>
+      <w:r>
+        <w:rPr>
+          <w:rFonts w:hint="eastAsia" w:ascii="仿宋" w:hAnsi="仿宋" w:eastAsia="仿宋" w:cs="仿宋"/>
+          <w:sz w:val="21"/>
+          <w:szCs w:val="22"/>
+          <w:lang w:val="en-US" w:eastAsia="zh-CN"/>
+        </w:rPr>
+        <w:tab/>
+        <w:t>: 框架测试代码</w:t>
+      </w:r>
+    </w:p>
+    <w:p>
+      <w:pPr>
+        <w:numPr>
+          <w:ilvl w:val="0"/>
+          <w:numId w:val="0"/>
+        </w:numPr>
+        <w:ind w:left="420" w:leftChars="0"/>
+        <w:rPr>
+          <w:rFonts w:hint="eastAsia" w:ascii="仿宋" w:hAnsi="仿宋" w:eastAsia="仿宋" w:cs="仿宋"/>
+          <w:sz w:val="21"/>
+          <w:szCs w:val="22"/>
+          <w:lang w:val="en-US" w:eastAsia="zh-CN"/>
+        </w:rPr>
+      </w:pPr>
+      <w:r>
+        <w:rPr>
+          <w:rFonts w:hint="eastAsia" w:ascii="仿宋" w:hAnsi="仿宋" w:eastAsia="仿宋" w:cs="仿宋"/>
+          <w:sz w:val="21"/>
+          <w:szCs w:val="22"/>
+          <w:lang w:val="en-US" w:eastAsia="zh-CN"/>
+        </w:rPr>
+        <w:t>data.zip ： 框架测试所需数据，.h5格式</w:t>
+      </w:r>
+    </w:p>
+    <w:p>
+      <w:pPr>
+        <w:numPr>
+          <w:ilvl w:val="0"/>
+          <w:numId w:val="0"/>
+        </w:numPr>
+        <w:ind w:left="420" w:leftChars="0"/>
+        <w:rPr>
+          <w:rFonts w:hint="eastAsia" w:ascii="仿宋" w:hAnsi="仿宋" w:eastAsia="仿宋" w:cs="仿宋"/>
+          <w:sz w:val="21"/>
+          <w:szCs w:val="22"/>
+          <w:lang w:val="en-US" w:eastAsia="zh-CN"/>
+        </w:rPr>
+      </w:pPr>
+    </w:p>
+    <w:p>
+      <w:pPr>
+        <w:numPr>
+          <w:ilvl w:val="0"/>
+          <w:numId w:val="2"/>
+        </w:numPr>
+        <w:ind w:left="420" w:leftChars="0"/>
+        <w:rPr>
+          <w:rFonts w:hint="eastAsia" w:ascii="仿宋" w:hAnsi="仿宋" w:eastAsia="仿宋" w:cs="仿宋"/>
+          <w:sz w:val="21"/>
+          <w:szCs w:val="22"/>
+          <w:lang w:val="en-US" w:eastAsia="zh-CN"/>
+        </w:rPr>
+      </w:pPr>
+      <w:r>
+        <w:rPr>
+          <w:rFonts w:hint="eastAsia" w:ascii="仿宋" w:hAnsi="仿宋" w:eastAsia="仿宋" w:cs="仿宋"/>
+          <w:sz w:val="21"/>
+          <w:szCs w:val="22"/>
+          <w:lang w:val="en-US" w:eastAsia="zh-CN"/>
+        </w:rPr>
+        <w:t>下载后解压AlphaQuant.zip中代码至开发根目录</w:t>
+      </w:r>
+    </w:p>
+    <w:p>
+      <w:pPr>
+        <w:numPr>
+          <w:ilvl w:val="0"/>
+          <w:numId w:val="2"/>
+        </w:numPr>
+        <w:ind w:left="420" w:leftChars="0"/>
+        <w:rPr>
+          <w:rFonts w:hint="eastAsia" w:ascii="仿宋" w:hAnsi="仿宋" w:eastAsia="仿宋" w:cs="仿宋"/>
+          <w:sz w:val="21"/>
+          <w:szCs w:val="22"/>
+          <w:lang w:val="en-US" w:eastAsia="zh-CN"/>
+        </w:rPr>
+      </w:pPr>
+      <w:r>
+        <w:rPr>
+          <w:rFonts w:hint="eastAsia" w:ascii="仿宋" w:hAnsi="仿宋" w:eastAsia="仿宋" w:cs="仿宋"/>
+          <w:sz w:val="21"/>
+          <w:szCs w:val="22"/>
+          <w:lang w:val="en-US" w:eastAsia="zh-CN"/>
+        </w:rPr>
+        <w:t>解压data.zip至开发目录下名为data的文件夹中</w:t>
+      </w:r>
+    </w:p>
+    <w:p>
+      <w:pPr>
+        <w:numPr>
+          <w:ilvl w:val="0"/>
+          <w:numId w:val="2"/>
+        </w:numPr>
+        <w:ind w:left="420" w:leftChars="0"/>
+        <w:rPr>
+          <w:rFonts w:hint="eastAsia" w:ascii="仿宋" w:hAnsi="仿宋" w:eastAsia="仿宋" w:cs="仿宋"/>
+          <w:sz w:val="21"/>
+          <w:szCs w:val="22"/>
+          <w:lang w:val="en-US" w:eastAsia="zh-CN"/>
+        </w:rPr>
+      </w:pPr>
+      <w:r>
+        <w:rPr>
+          <w:rFonts w:hint="eastAsia" w:ascii="仿宋" w:hAnsi="仿宋" w:eastAsia="仿宋" w:cs="仿宋"/>
+          <w:sz w:val="21"/>
+          <w:szCs w:val="22"/>
+          <w:lang w:val="en-US" w:eastAsia="zh-CN"/>
+        </w:rPr>
+        <w:t>将代码复制到本机开发时，需要修改 ./Configs/dataPath 中因子数据存储文件夹</w:t>
+      </w:r>
+    </w:p>
+    <w:p>
+      <w:pPr>
+        <w:numPr>
+          <w:ilvl w:val="0"/>
+          <w:numId w:val="2"/>
+        </w:numPr>
+        <w:ind w:left="420" w:leftChars="0"/>
+        <w:rPr>
+          <w:rFonts w:hint="eastAsia" w:ascii="仿宋" w:hAnsi="仿宋" w:eastAsia="仿宋" w:cs="仿宋"/>
+          <w:sz w:val="21"/>
+          <w:szCs w:val="22"/>
+          <w:lang w:val="en-US" w:eastAsia="zh-CN"/>
+        </w:rPr>
+      </w:pPr>
+      <w:r>
+        <w:rPr>
+          <w:rFonts w:hint="eastAsia" w:ascii="仿宋" w:hAnsi="仿宋" w:eastAsia="仿宋" w:cs="仿宋"/>
+          <w:sz w:val="21"/>
+          <w:szCs w:val="22"/>
+          <w:lang w:val="en-US" w:eastAsia="zh-CN"/>
+        </w:rPr>
+        <w:t>修改./DataReader/Constatns 中rootPath 改为项目所在根目录</w:t>
+      </w:r>
+    </w:p>
+    <w:p>
+      <w:pPr>
+        <w:numPr>
+          <w:numId w:val="0"/>
+        </w:numPr>
+        <w:jc w:val="both"/>
+        <w:rPr>
+          <w:rFonts w:hint="eastAsia" w:ascii="仿宋" w:hAnsi="仿宋" w:eastAsia="仿宋" w:cs="仿宋"/>
+          <w:b/>
+          <w:bCs/>
+          <w:sz w:val="21"/>
+          <w:szCs w:val="22"/>
+          <w:lang w:val="en-US" w:eastAsia="zh-CN"/>
+        </w:rPr>
+      </w:pPr>
+    </w:p>
+    <w:p>
+      <w:pPr>
+        <w:numPr>
+          <w:ilvl w:val="0"/>
+          <w:numId w:val="1"/>
+        </w:numPr>
+        <w:jc w:val="both"/>
+        <w:rPr>
+          <w:rFonts w:hint="eastAsia" w:ascii="仿宋" w:hAnsi="仿宋" w:eastAsia="仿宋" w:cs="仿宋"/>
+          <w:b/>
+          <w:bCs/>
+          <w:lang w:val="en-US" w:eastAsia="zh-CN"/>
+        </w:rPr>
+      </w:pPr>
+      <w:r>
+        <w:rPr>
+          <w:rFonts w:hint="eastAsia" w:ascii="仿宋" w:hAnsi="仿宋" w:eastAsia="仿宋" w:cs="仿宋"/>
+          <w:b/>
+          <w:bCs/>
+          <w:sz w:val="21"/>
+          <w:szCs w:val="22"/>
+          <w:lang w:val="en-US" w:eastAsia="zh-CN"/>
+        </w:rPr>
+        <w:t>版本信息：</w:t>
+      </w:r>
+    </w:p>
+    <w:p>
+      <w:pPr>
+        <w:numPr>
+          <w:numId w:val="0"/>
+        </w:numPr>
+        <w:ind w:firstLine="420" w:firstLineChars="0"/>
+        <w:rPr>
+          <w:rFonts w:hint="eastAsia" w:ascii="仿宋" w:hAnsi="仿宋" w:eastAsia="仿宋" w:cs="仿宋"/>
+          <w:sz w:val="21"/>
+          <w:szCs w:val="22"/>
+          <w:lang w:val="en-US" w:eastAsia="zh-CN"/>
+        </w:rPr>
+      </w:pPr>
+      <w:r>
+        <w:rPr>
+          <w:rFonts w:hint="eastAsia" w:ascii="仿宋" w:hAnsi="仿宋" w:eastAsia="仿宋" w:cs="仿宋"/>
+          <w:sz w:val="21"/>
+          <w:szCs w:val="22"/>
+          <w:lang w:val="en-US" w:eastAsia="zh-CN"/>
+        </w:rPr>
+        <w:t>Python 3.6.5</w:t>
+      </w:r>
+    </w:p>
+    <w:p>
+      <w:pPr>
+        <w:numPr>
+          <w:numId w:val="0"/>
+        </w:numPr>
+        <w:ind w:firstLine="420" w:firstLineChars="0"/>
+        <w:rPr>
+          <w:rFonts w:hint="eastAsia" w:ascii="仿宋" w:hAnsi="仿宋" w:eastAsia="仿宋" w:cs="仿宋"/>
+          <w:sz w:val="21"/>
+          <w:szCs w:val="22"/>
+          <w:lang w:val="en-US" w:eastAsia="zh-CN"/>
+        </w:rPr>
+      </w:pPr>
+    </w:p>
+    <w:p>
+      <w:pPr>
+        <w:numPr>
+          <w:numId w:val="0"/>
+        </w:numPr>
+        <w:jc w:val="both"/>
+        <w:rPr>
+          <w:rFonts w:hint="eastAsia" w:ascii="仿宋" w:hAnsi="仿宋" w:eastAsia="仿宋" w:cs="仿宋"/>
+          <w:b/>
+          <w:bCs/>
+          <w:lang w:val="en-US" w:eastAsia="zh-CN"/>
+        </w:rPr>
+      </w:pPr>
+    </w:p>
+    <w:p>
+      <w:pPr>
+        <w:numPr>
+          <w:ilvl w:val="0"/>
+          <w:numId w:val="1"/>
+        </w:numPr>
+        <w:jc w:val="both"/>
+        <w:rPr>
+          <w:rFonts w:hint="eastAsia" w:ascii="仿宋" w:hAnsi="仿宋" w:eastAsia="仿宋" w:cs="仿宋"/>
+          <w:b/>
+          <w:bCs/>
+          <w:lang w:val="en-US" w:eastAsia="zh-CN"/>
+        </w:rPr>
+      </w:pPr>
+      <w:r>
+        <w:rPr>
+          <w:rFonts w:hint="eastAsia" w:ascii="仿宋" w:hAnsi="仿宋" w:eastAsia="仿宋" w:cs="仿宋"/>
+          <w:b/>
+          <w:bCs/>
+          <w:lang w:val="en-US" w:eastAsia="zh-CN"/>
+        </w:rPr>
+        <w:t>需要模块简介：</w:t>
+      </w:r>
+    </w:p>
+    <w:p>
+      <w:pPr>
+        <w:jc w:val="both"/>
+        <w:rPr>
+          <w:rFonts w:hint="eastAsia" w:ascii="仿宋" w:hAnsi="仿宋" w:eastAsia="仿宋" w:cs="仿宋"/>
+          <w:lang w:eastAsia="zh-CN"/>
+        </w:rPr>
+      </w:pPr>
+      <w:r>
+        <w:rPr>
+          <w:rFonts w:hint="eastAsia" w:ascii="仿宋" w:hAnsi="仿宋" w:eastAsia="仿宋" w:cs="仿宋"/>
+          <w:lang w:eastAsia="zh-CN"/>
+        </w:rPr>
+        <w:t>在</w:t>
+      </w:r>
+      <w:r>
+        <w:rPr>
+          <w:rFonts w:hint="eastAsia" w:ascii="仿宋" w:hAnsi="仿宋" w:eastAsia="仿宋" w:cs="仿宋"/>
+          <w:lang w:val="en-US" w:eastAsia="zh-CN"/>
+        </w:rPr>
+        <w:t>AlphaQuant中，</w:t>
+      </w:r>
+      <w:r>
+        <w:rPr>
+          <w:rFonts w:hint="eastAsia" w:ascii="仿宋" w:hAnsi="仿宋" w:eastAsia="仿宋" w:cs="仿宋"/>
+          <w:lang w:eastAsia="zh-CN"/>
+        </w:rPr>
+        <w:t>因子开发工作主要涉及的模块包括：</w:t>
+      </w:r>
+    </w:p>
+    <w:p>
+      <w:pPr>
+        <w:numPr>
+          <w:ilvl w:val="1"/>
+          <w:numId w:val="3"/>
+        </w:numPr>
+        <w:ind w:left="840" w:leftChars="0" w:hanging="420" w:firstLineChars="0"/>
+        <w:jc w:val="both"/>
+        <w:rPr>
+          <w:rFonts w:hint="eastAsia" w:ascii="仿宋" w:hAnsi="仿宋" w:eastAsia="仿宋" w:cs="仿宋"/>
+          <w:lang w:val="en-US" w:eastAsia="zh-CN"/>
+        </w:rPr>
+      </w:pPr>
+      <w:r>
+        <w:rPr>
+          <w:rFonts w:hint="eastAsia" w:ascii="仿宋" w:hAnsi="仿宋" w:eastAsia="仿宋" w:cs="仿宋"/>
+          <w:lang w:val="en-US" w:eastAsia="zh-CN"/>
+        </w:rPr>
+        <w:t>CalculatorModule 计算模块：包含通用计算函数</w:t>
+      </w:r>
+    </w:p>
+    <w:p>
+      <w:pPr>
+        <w:numPr>
+          <w:ilvl w:val="0"/>
+          <w:numId w:val="0"/>
+        </w:numPr>
+        <w:ind w:left="840" w:leftChars="0"/>
+        <w:jc w:val="both"/>
+        <w:rPr>
+          <w:rFonts w:hint="eastAsia" w:ascii="仿宋" w:hAnsi="仿宋" w:eastAsia="仿宋" w:cs="仿宋"/>
+          <w:lang w:val="en-US" w:eastAsia="zh-CN"/>
+        </w:rPr>
+      </w:pPr>
+      <w:r>
+        <w:rPr>
+          <w:rFonts w:hint="eastAsia" w:ascii="仿宋" w:hAnsi="仿宋" w:eastAsia="仿宋" w:cs="仿宋"/>
+          <w:lang w:val="en-US" w:eastAsia="zh-CN"/>
+        </w:rPr>
+        <w:t>该模块支持因子计算所需的常用计算，如移动平均，移动标准差等，其中大部分计算函数源自国泰君安研报 《国泰君安数量化专题之九十三：基于短周期价量特征的多因子选股体系》。</w:t>
+      </w:r>
+    </w:p>
+    <w:p>
+      <w:pPr>
+        <w:numPr>
+          <w:ilvl w:val="0"/>
+          <w:numId w:val="0"/>
+        </w:numPr>
+        <w:ind w:left="840" w:leftChars="0"/>
+        <w:jc w:val="both"/>
+        <w:rPr>
+          <w:rFonts w:hint="eastAsia" w:ascii="仿宋" w:hAnsi="仿宋" w:eastAsia="仿宋" w:cs="仿宋"/>
+          <w:lang w:val="en-US" w:eastAsia="zh-CN"/>
+        </w:rPr>
+      </w:pPr>
+    </w:p>
+    <w:p>
+      <w:pPr>
+        <w:numPr>
+          <w:ilvl w:val="1"/>
+          <w:numId w:val="3"/>
+        </w:numPr>
+        <w:ind w:left="840" w:leftChars="0" w:hanging="420" w:firstLineChars="0"/>
+        <w:jc w:val="both"/>
+        <w:rPr>
+          <w:rFonts w:hint="eastAsia" w:ascii="仿宋" w:hAnsi="仿宋" w:eastAsia="仿宋" w:cs="仿宋"/>
+          <w:lang w:val="en-US" w:eastAsia="zh-CN"/>
+        </w:rPr>
+      </w:pPr>
+      <w:r>
+        <w:rPr>
+          <w:rFonts w:hint="eastAsia" w:ascii="仿宋" w:hAnsi="仿宋" w:eastAsia="仿宋" w:cs="仿宋"/>
+          <w:lang w:val="en-US" w:eastAsia="zh-CN"/>
+        </w:rPr>
+        <w:t>FactorModule</w:t>
+      </w:r>
+      <w:r>
+        <w:rPr>
+          <w:rFonts w:hint="eastAsia" w:ascii="仿宋" w:hAnsi="仿宋" w:eastAsia="仿宋" w:cs="仿宋"/>
+          <w:lang w:val="en-US" w:eastAsia="zh-CN"/>
+        </w:rPr>
+        <w:tab/>
+      </w:r>
+      <w:r>
+        <w:rPr>
+          <w:rFonts w:hint="eastAsia" w:ascii="仿宋" w:hAnsi="仿宋" w:eastAsia="仿宋" w:cs="仿宋"/>
+          <w:lang w:val="en-US" w:eastAsia="zh-CN"/>
+        </w:rPr>
+        <w:t>因子计算模块，实现因子的定义计算，截面统计以及结果存储等。该模块下主要包括：</w:t>
+      </w:r>
+    </w:p>
+    <w:p>
+      <w:pPr>
+        <w:numPr>
+          <w:ilvl w:val="2"/>
+          <w:numId w:val="3"/>
+        </w:numPr>
+        <w:ind w:left="1260" w:leftChars="0" w:hanging="420" w:firstLineChars="0"/>
+        <w:jc w:val="both"/>
+        <w:rPr>
+          <w:rFonts w:hint="eastAsia" w:ascii="仿宋" w:hAnsi="仿宋" w:eastAsia="仿宋" w:cs="仿宋"/>
+          <w:lang w:val="en-US" w:eastAsia="zh-CN"/>
+        </w:rPr>
+      </w:pPr>
+      <w:r>
+        <w:rPr>
+          <w:rFonts w:hint="eastAsia" w:ascii="仿宋" w:hAnsi="仿宋" w:eastAsia="仿宋" w:cs="仿宋"/>
+          <w:lang w:val="en-US" w:eastAsia="zh-CN"/>
+        </w:rPr>
+        <w:t>FactorBase 因子基类</w:t>
+      </w:r>
+    </w:p>
+    <w:p>
+      <w:pPr>
+        <w:numPr>
+          <w:ilvl w:val="2"/>
+          <w:numId w:val="3"/>
+        </w:numPr>
+        <w:ind w:left="1260" w:leftChars="0" w:hanging="420" w:firstLineChars="0"/>
+        <w:jc w:val="both"/>
+        <w:rPr>
+          <w:rFonts w:hint="eastAsia" w:ascii="仿宋" w:hAnsi="仿宋" w:eastAsia="仿宋" w:cs="仿宋"/>
+          <w:lang w:val="en-US" w:eastAsia="zh-CN"/>
+        </w:rPr>
+      </w:pPr>
+      <w:r>
+        <w:rPr>
+          <w:rFonts w:hint="eastAsia" w:ascii="仿宋" w:hAnsi="仿宋" w:eastAsia="仿宋" w:cs="仿宋"/>
+          <w:lang w:val="en-US" w:eastAsia="zh-CN"/>
+        </w:rPr>
+        <w:t>FactorIO</w:t>
+      </w:r>
+      <w:r>
+        <w:rPr>
+          <w:rFonts w:hint="eastAsia" w:ascii="仿宋" w:hAnsi="仿宋" w:eastAsia="仿宋" w:cs="仿宋"/>
+          <w:lang w:val="en-US" w:eastAsia="zh-CN"/>
+        </w:rPr>
+        <w:tab/>
+      </w:r>
+      <w:r>
+        <w:rPr>
+          <w:rFonts w:hint="eastAsia" w:ascii="仿宋" w:hAnsi="仿宋" w:eastAsia="仿宋" w:cs="仿宋"/>
+          <w:lang w:val="en-US" w:eastAsia="zh-CN"/>
+        </w:rPr>
+        <w:t>用于因子读写</w:t>
+      </w:r>
+    </w:p>
+    <w:p>
+      <w:pPr>
+        <w:numPr>
+          <w:ilvl w:val="2"/>
+          <w:numId w:val="3"/>
+        </w:numPr>
+        <w:ind w:left="1260" w:leftChars="0" w:hanging="420" w:firstLineChars="0"/>
+        <w:jc w:val="both"/>
+        <w:rPr>
+          <w:rFonts w:hint="eastAsia" w:ascii="仿宋" w:hAnsi="仿宋" w:eastAsia="仿宋" w:cs="仿宋"/>
+          <w:lang w:val="en-US" w:eastAsia="zh-CN"/>
+        </w:rPr>
+      </w:pPr>
+      <w:r>
+        <w:rPr>
+          <w:rFonts w:hint="eastAsia" w:ascii="仿宋" w:hAnsi="仿宋" w:eastAsia="仿宋" w:cs="仿宋"/>
+          <w:lang w:val="en-US" w:eastAsia="zh-CN"/>
+        </w:rPr>
+        <w:t>FactorScore 用于因子打分</w:t>
+      </w:r>
+    </w:p>
+    <w:p>
+      <w:pPr>
+        <w:numPr>
+          <w:ilvl w:val="2"/>
+          <w:numId w:val="3"/>
+        </w:numPr>
+        <w:ind w:left="1260" w:leftChars="0" w:hanging="420" w:firstLineChars="0"/>
+        <w:jc w:val="both"/>
+        <w:rPr>
+          <w:rFonts w:hint="eastAsia" w:ascii="仿宋" w:hAnsi="仿宋" w:eastAsia="仿宋" w:cs="仿宋"/>
+          <w:lang w:val="en-US" w:eastAsia="zh-CN"/>
+        </w:rPr>
+      </w:pPr>
+      <w:r>
+        <w:rPr>
+          <w:rFonts w:hint="eastAsia" w:ascii="仿宋" w:hAnsi="仿宋" w:eastAsia="仿宋" w:cs="仿宋"/>
+          <w:lang w:val="en-US" w:eastAsia="zh-CN"/>
+        </w:rPr>
+        <w:t>FactorTest 用于因子截面统计量计算</w:t>
+      </w:r>
+    </w:p>
+    <w:p>
+      <w:pPr>
+        <w:numPr>
+          <w:ilvl w:val="2"/>
+          <w:numId w:val="3"/>
+        </w:numPr>
+        <w:ind w:left="1260" w:leftChars="0" w:hanging="420" w:firstLineChars="0"/>
+        <w:jc w:val="both"/>
+        <w:rPr>
+          <w:rFonts w:hint="eastAsia" w:ascii="仿宋" w:hAnsi="仿宋" w:eastAsia="仿宋" w:cs="仿宋"/>
+          <w:lang w:val="en-US" w:eastAsia="zh-CN"/>
+        </w:rPr>
+      </w:pPr>
+      <w:r>
+        <w:rPr>
+          <w:rFonts w:hint="eastAsia" w:ascii="仿宋" w:hAnsi="仿宋" w:eastAsia="仿宋" w:cs="仿宋"/>
+          <w:lang w:val="en-US" w:eastAsia="zh-CN"/>
+        </w:rPr>
+        <w:t>FactorUpdate 用于同一更新因子库</w:t>
+      </w:r>
+    </w:p>
+    <w:p>
+      <w:pPr>
+        <w:numPr>
+          <w:ilvl w:val="2"/>
+          <w:numId w:val="3"/>
+        </w:numPr>
+        <w:ind w:left="1260" w:leftChars="0" w:hanging="420" w:firstLineChars="0"/>
+        <w:jc w:val="both"/>
+        <w:rPr>
+          <w:rFonts w:hint="eastAsia" w:ascii="仿宋" w:hAnsi="仿宋" w:eastAsia="仿宋" w:cs="仿宋"/>
+          <w:lang w:val="en-US" w:eastAsia="zh-CN"/>
+        </w:rPr>
+      </w:pPr>
+      <w:r>
+        <w:rPr>
+          <w:rFonts w:hint="eastAsia" w:ascii="仿宋" w:hAnsi="仿宋" w:eastAsia="仿宋" w:cs="仿宋"/>
+          <w:lang w:val="en-US" w:eastAsia="zh-CN"/>
+        </w:rPr>
+        <w:t>FactorShow</w:t>
+      </w:r>
+      <w:r>
+        <w:rPr>
+          <w:rFonts w:hint="eastAsia" w:ascii="仿宋" w:hAnsi="仿宋" w:eastAsia="仿宋" w:cs="仿宋"/>
+          <w:lang w:val="en-US" w:eastAsia="zh-CN"/>
+        </w:rPr>
+        <w:tab/>
+      </w:r>
+      <w:r>
+        <w:rPr>
+          <w:rFonts w:hint="eastAsia" w:ascii="仿宋" w:hAnsi="仿宋" w:eastAsia="仿宋" w:cs="仿宋"/>
+          <w:lang w:val="en-US" w:eastAsia="zh-CN"/>
+        </w:rPr>
+        <w:t>因子结果展示模块</w:t>
+      </w:r>
+    </w:p>
+    <w:p>
+      <w:pPr>
+        <w:numPr>
+          <w:ilvl w:val="0"/>
+          <w:numId w:val="0"/>
+        </w:numPr>
+        <w:ind w:left="420" w:leftChars="0" w:firstLine="420" w:firstLineChars="0"/>
+        <w:jc w:val="both"/>
+        <w:rPr>
+          <w:rFonts w:hint="eastAsia" w:ascii="仿宋" w:hAnsi="仿宋" w:eastAsia="仿宋" w:cs="仿宋"/>
+          <w:lang w:val="en-US" w:eastAsia="zh-CN"/>
+        </w:rPr>
+      </w:pPr>
+    </w:p>
+    <w:p>
+      <w:pPr>
+        <w:ind w:firstLine="420" w:firstLineChars="0"/>
+        <w:jc w:val="both"/>
+        <w:rPr>
+          <w:rFonts w:hint="eastAsia" w:ascii="仿宋" w:hAnsi="仿宋" w:eastAsia="仿宋" w:cs="仿宋"/>
+          <w:sz w:val="21"/>
+          <w:szCs w:val="22"/>
+          <w:lang w:val="en-US" w:eastAsia="zh-CN"/>
+        </w:rPr>
+      </w:pPr>
+      <w:r>
+        <w:rPr>
+          <w:rFonts w:hint="eastAsia" w:ascii="仿宋" w:hAnsi="仿宋" w:eastAsia="仿宋" w:cs="仿宋"/>
+          <w:sz w:val="21"/>
+          <w:szCs w:val="22"/>
+          <w:lang w:val="en-US" w:eastAsia="zh-CN"/>
+        </w:rPr>
+        <w:t>其中，因子打分模块包括因子的原始因子值、截面排名、截面ZScore，这些得分都会</w:t>
+      </w:r>
+      <w:r>
+        <w:rPr>
+          <w:rFonts w:hint="eastAsia" w:ascii="仿宋" w:hAnsi="仿宋" w:eastAsia="仿宋" w:cs="仿宋"/>
+          <w:sz w:val="21"/>
+          <w:szCs w:val="22"/>
+          <w:lang w:val="en-US" w:eastAsia="zh-CN"/>
+        </w:rPr>
+        <w:tab/>
+      </w:r>
+      <w:r>
+        <w:rPr>
+          <w:rFonts w:hint="eastAsia" w:ascii="仿宋" w:hAnsi="仿宋" w:eastAsia="仿宋" w:cs="仿宋"/>
+          <w:sz w:val="21"/>
+          <w:szCs w:val="22"/>
+          <w:lang w:val="en-US" w:eastAsia="zh-CN"/>
+        </w:rPr>
+        <w:t>被存储到因子库中对应文件。因子截面统计量将计算时间截面（日度）上的：</w:t>
+      </w:r>
+    </w:p>
+    <w:p>
+      <w:pPr>
+        <w:ind w:left="420" w:leftChars="0" w:firstLine="420" w:firstLineChars="0"/>
+        <w:jc w:val="both"/>
+        <w:rPr>
+          <w:rFonts w:hint="eastAsia" w:ascii="仿宋" w:hAnsi="仿宋" w:eastAsia="仿宋" w:cs="仿宋"/>
+          <w:sz w:val="21"/>
+          <w:szCs w:val="22"/>
+          <w:lang w:val="en-US" w:eastAsia="zh-CN"/>
+        </w:rPr>
+      </w:pPr>
+      <w:r>
+        <w:rPr>
+          <w:rFonts w:hint="eastAsia" w:ascii="仿宋" w:hAnsi="仿宋" w:eastAsia="仿宋" w:cs="仿宋"/>
+          <w:sz w:val="21"/>
+          <w:szCs w:val="22"/>
+          <w:lang w:val="en-US" w:eastAsia="zh-CN"/>
+        </w:rPr>
+        <w:t>Beta ：因子zscore和股票收益率的一元线性回归系数</w:t>
+      </w:r>
+    </w:p>
+    <w:p>
+      <w:pPr>
+        <w:ind w:left="420" w:leftChars="0" w:firstLine="420" w:firstLineChars="0"/>
+        <w:jc w:val="both"/>
+        <w:rPr>
+          <w:rFonts w:hint="eastAsia" w:ascii="仿宋" w:hAnsi="仿宋" w:eastAsia="仿宋" w:cs="仿宋"/>
+          <w:sz w:val="21"/>
+          <w:szCs w:val="22"/>
+          <w:lang w:val="en-US" w:eastAsia="zh-CN"/>
+        </w:rPr>
+      </w:pPr>
+      <w:r>
+        <w:rPr>
+          <w:rFonts w:hint="eastAsia" w:ascii="仿宋" w:hAnsi="仿宋" w:eastAsia="仿宋" w:cs="仿宋"/>
+          <w:sz w:val="21"/>
+          <w:szCs w:val="22"/>
+          <w:lang w:val="en-US" w:eastAsia="zh-CN"/>
+        </w:rPr>
+        <w:t>IC</w:t>
+      </w:r>
+      <w:r>
+        <w:rPr>
+          <w:rFonts w:hint="eastAsia" w:ascii="仿宋" w:hAnsi="仿宋" w:eastAsia="仿宋" w:cs="仿宋"/>
+          <w:sz w:val="21"/>
+          <w:szCs w:val="22"/>
+          <w:lang w:val="en-US" w:eastAsia="zh-CN"/>
+        </w:rPr>
+        <w:tab/>
+      </w:r>
+      <w:r>
+        <w:rPr>
+          <w:rFonts w:hint="eastAsia" w:ascii="仿宋" w:hAnsi="仿宋" w:eastAsia="仿宋" w:cs="仿宋"/>
+          <w:sz w:val="21"/>
+          <w:szCs w:val="22"/>
+          <w:lang w:val="en-US" w:eastAsia="zh-CN"/>
+        </w:rPr>
+        <w:t>： 因子zscore和股票收益率的person相关系数</w:t>
+      </w:r>
+    </w:p>
+    <w:p>
+      <w:pPr>
+        <w:ind w:left="420" w:leftChars="0" w:firstLine="420" w:firstLineChars="0"/>
+        <w:jc w:val="both"/>
+        <w:rPr>
+          <w:rFonts w:hint="eastAsia" w:ascii="仿宋" w:hAnsi="仿宋" w:eastAsia="仿宋" w:cs="仿宋"/>
+          <w:sz w:val="21"/>
+          <w:szCs w:val="22"/>
+          <w:lang w:val="en-US" w:eastAsia="zh-CN"/>
+        </w:rPr>
+      </w:pPr>
+      <w:r>
+        <w:rPr>
+          <w:rFonts w:hint="eastAsia" w:ascii="仿宋" w:hAnsi="仿宋" w:eastAsia="仿宋" w:cs="仿宋"/>
+          <w:sz w:val="21"/>
+          <w:szCs w:val="22"/>
+          <w:lang w:val="en-US" w:eastAsia="zh-CN"/>
+        </w:rPr>
+        <w:t>rankIC ：因子值和股票收益率的spearman相关系数</w:t>
+      </w:r>
+    </w:p>
+    <w:p>
+      <w:pPr>
+        <w:ind w:left="420" w:leftChars="0" w:firstLine="420" w:firstLineChars="0"/>
+        <w:jc w:val="both"/>
+        <w:rPr>
+          <w:rFonts w:hint="eastAsia" w:ascii="仿宋" w:hAnsi="仿宋" w:eastAsia="仿宋" w:cs="仿宋"/>
+          <w:sz w:val="21"/>
+          <w:szCs w:val="22"/>
+          <w:lang w:val="en-US" w:eastAsia="zh-CN"/>
+        </w:rPr>
+      </w:pPr>
+      <w:r>
+        <w:rPr>
+          <w:rFonts w:hint="eastAsia" w:ascii="仿宋" w:hAnsi="仿宋" w:eastAsia="仿宋" w:cs="仿宋"/>
+          <w:sz w:val="21"/>
+          <w:szCs w:val="22"/>
+          <w:lang w:val="en-US" w:eastAsia="zh-CN"/>
+        </w:rPr>
+        <w:t>Tbdf ：按照因子排名，前10% 的平均收益 减去后10%的平均收益</w:t>
+      </w:r>
+    </w:p>
+    <w:p>
+      <w:pPr>
+        <w:ind w:left="420" w:leftChars="0" w:firstLine="420" w:firstLineChars="0"/>
+        <w:jc w:val="both"/>
+        <w:rPr>
+          <w:rFonts w:hint="eastAsia" w:ascii="仿宋" w:hAnsi="仿宋" w:eastAsia="仿宋" w:cs="仿宋"/>
+          <w:lang w:val="en-US" w:eastAsia="zh-CN"/>
+        </w:rPr>
+      </w:pPr>
+      <w:r>
+        <w:rPr>
+          <w:rFonts w:hint="eastAsia" w:ascii="仿宋" w:hAnsi="仿宋" w:eastAsia="仿宋" w:cs="仿宋"/>
+          <w:sz w:val="21"/>
+          <w:szCs w:val="22"/>
+          <w:lang w:val="en-US" w:eastAsia="zh-CN"/>
+        </w:rPr>
+        <w:t>groupIC ：将因子排序分成100组后，各组得分1-100，计算各的平均收益和对应组得分的相关系数</w:t>
+      </w:r>
+    </w:p>
+    <w:p>
+      <w:pPr>
+        <w:numPr>
+          <w:ilvl w:val="0"/>
+          <w:numId w:val="0"/>
+        </w:numPr>
+        <w:ind w:firstLine="420" w:firstLineChars="0"/>
+        <w:jc w:val="both"/>
+        <w:rPr>
+          <w:rFonts w:hint="eastAsia" w:ascii="仿宋" w:hAnsi="仿宋" w:eastAsia="仿宋" w:cs="仿宋"/>
+          <w:lang w:val="en-US" w:eastAsia="zh-CN"/>
+        </w:rPr>
+      </w:pPr>
+    </w:p>
+    <w:p>
+      <w:pPr>
+        <w:numPr>
+          <w:ilvl w:val="0"/>
+          <w:numId w:val="0"/>
+        </w:numPr>
+        <w:ind w:firstLine="420" w:firstLineChars="0"/>
+        <w:jc w:val="both"/>
+        <w:rPr>
+          <w:rFonts w:hint="eastAsia" w:ascii="仿宋" w:hAnsi="仿宋" w:eastAsia="仿宋" w:cs="仿宋"/>
+          <w:lang w:val="en-US" w:eastAsia="zh-CN"/>
+        </w:rPr>
+      </w:pPr>
+      <w:r>
+        <w:rPr>
+          <w:rFonts w:hint="eastAsia" w:ascii="仿宋" w:hAnsi="仿宋" w:eastAsia="仿宋" w:cs="仿宋"/>
+          <w:lang w:val="en-US" w:eastAsia="zh-CN"/>
+        </w:rPr>
+        <w:t>目前，该模块支持的预测周期包括，（注：因子计算用到的最后日期定义为T日）：</w:t>
+      </w:r>
+    </w:p>
+    <w:p>
+      <w:pPr>
+        <w:numPr>
+          <w:ilvl w:val="0"/>
+          <w:numId w:val="0"/>
+        </w:numPr>
+        <w:ind w:firstLine="420" w:firstLineChars="0"/>
+        <w:jc w:val="both"/>
+        <w:rPr>
+          <w:rFonts w:hint="eastAsia" w:ascii="仿宋" w:hAnsi="仿宋" w:eastAsia="仿宋" w:cs="仿宋"/>
+          <w:lang w:val="en-US" w:eastAsia="zh-CN"/>
+        </w:rPr>
+      </w:pPr>
+      <w:r>
+        <w:rPr>
+          <w:rFonts w:hint="eastAsia" w:ascii="仿宋" w:hAnsi="仿宋" w:eastAsia="仿宋" w:cs="仿宋"/>
+          <w:lang w:val="en-US" w:eastAsia="zh-CN"/>
+        </w:rPr>
+        <w:t>T+1日 开盘到收盘收益</w:t>
+      </w:r>
+    </w:p>
+    <w:p>
+      <w:pPr>
+        <w:numPr>
+          <w:ilvl w:val="0"/>
+          <w:numId w:val="0"/>
+        </w:numPr>
+        <w:ind w:firstLine="420" w:firstLineChars="0"/>
+        <w:jc w:val="both"/>
+        <w:rPr>
+          <w:rFonts w:hint="eastAsia" w:ascii="仿宋" w:hAnsi="仿宋" w:eastAsia="仿宋" w:cs="仿宋"/>
+          <w:lang w:val="en-US" w:eastAsia="zh-CN"/>
+        </w:rPr>
+      </w:pPr>
+      <w:r>
+        <w:rPr>
+          <w:rFonts w:hint="eastAsia" w:ascii="仿宋" w:hAnsi="仿宋" w:eastAsia="仿宋" w:cs="仿宋"/>
+          <w:lang w:val="en-US" w:eastAsia="zh-CN"/>
+        </w:rPr>
+        <w:t>T+2日开盘到收盘收益 收盘到收盘收益</w:t>
+      </w:r>
+    </w:p>
+    <w:p>
+      <w:pPr>
+        <w:numPr>
+          <w:ilvl w:val="0"/>
+          <w:numId w:val="0"/>
+        </w:numPr>
+        <w:ind w:firstLine="420" w:firstLineChars="0"/>
+        <w:jc w:val="both"/>
+        <w:rPr>
+          <w:rFonts w:hint="eastAsia" w:ascii="仿宋" w:hAnsi="仿宋" w:eastAsia="仿宋" w:cs="仿宋"/>
+          <w:lang w:val="en-US" w:eastAsia="zh-CN"/>
+        </w:rPr>
+      </w:pPr>
+      <w:r>
+        <w:rPr>
+          <w:rFonts w:hint="eastAsia" w:ascii="仿宋" w:hAnsi="仿宋" w:eastAsia="仿宋" w:cs="仿宋"/>
+          <w:lang w:val="en-US" w:eastAsia="zh-CN"/>
+        </w:rPr>
+        <w:t>T+3日开盘到收盘收益 收盘到收盘收益</w:t>
+      </w:r>
+    </w:p>
+    <w:p>
+      <w:pPr>
+        <w:numPr>
+          <w:ilvl w:val="0"/>
+          <w:numId w:val="0"/>
+        </w:numPr>
+        <w:ind w:firstLine="420" w:firstLineChars="0"/>
+        <w:jc w:val="both"/>
+        <w:rPr>
+          <w:rFonts w:hint="eastAsia" w:ascii="仿宋" w:hAnsi="仿宋" w:eastAsia="仿宋" w:cs="仿宋"/>
+          <w:lang w:val="en-US" w:eastAsia="zh-CN"/>
+        </w:rPr>
+      </w:pPr>
+      <w:r>
+        <w:rPr>
+          <w:rFonts w:hint="eastAsia" w:ascii="仿宋" w:hAnsi="仿宋" w:eastAsia="仿宋" w:cs="仿宋"/>
+          <w:lang w:val="en-US" w:eastAsia="zh-CN"/>
+        </w:rPr>
+        <w:t>T+4日开盘到收盘收益 收盘到收盘收益</w:t>
+      </w:r>
+    </w:p>
+    <w:p>
+      <w:pPr>
+        <w:numPr>
+          <w:ilvl w:val="0"/>
+          <w:numId w:val="0"/>
+        </w:numPr>
+        <w:ind w:firstLine="420" w:firstLineChars="0"/>
+        <w:jc w:val="both"/>
+        <w:rPr>
+          <w:rFonts w:hint="eastAsia" w:ascii="仿宋" w:hAnsi="仿宋" w:eastAsia="仿宋" w:cs="仿宋"/>
+          <w:lang w:val="en-US" w:eastAsia="zh-CN"/>
+        </w:rPr>
+      </w:pPr>
+      <w:r>
+        <w:rPr>
+          <w:rFonts w:hint="eastAsia" w:ascii="仿宋" w:hAnsi="仿宋" w:eastAsia="仿宋" w:cs="仿宋"/>
+          <w:lang w:val="en-US" w:eastAsia="zh-CN"/>
+        </w:rPr>
+        <w:t>T+5日开盘到收盘收益 收盘到收盘收益</w:t>
+      </w:r>
+    </w:p>
+    <w:p>
+      <w:pPr>
+        <w:numPr>
+          <w:ilvl w:val="0"/>
+          <w:numId w:val="0"/>
+        </w:numPr>
+        <w:ind w:firstLine="420" w:firstLineChars="0"/>
+        <w:jc w:val="both"/>
+        <w:rPr>
+          <w:rFonts w:hint="eastAsia" w:ascii="仿宋" w:hAnsi="仿宋" w:eastAsia="仿宋" w:cs="仿宋"/>
+          <w:lang w:val="en-US" w:eastAsia="zh-CN"/>
+        </w:rPr>
+      </w:pPr>
+      <w:r>
+        <w:rPr>
+          <w:rFonts w:hint="eastAsia" w:ascii="仿宋" w:hAnsi="仿宋" w:eastAsia="仿宋" w:cs="仿宋"/>
+          <w:lang w:val="en-US" w:eastAsia="zh-CN"/>
+        </w:rPr>
+        <w:t>T+1 开盘 至 T+10收盘收益</w:t>
+      </w:r>
+    </w:p>
+    <w:p>
+      <w:pPr>
+        <w:numPr>
+          <w:ilvl w:val="0"/>
+          <w:numId w:val="0"/>
+        </w:numPr>
+        <w:ind w:firstLine="420" w:firstLineChars="0"/>
+        <w:jc w:val="both"/>
+        <w:rPr>
+          <w:rFonts w:hint="eastAsia" w:ascii="仿宋" w:hAnsi="仿宋" w:eastAsia="仿宋" w:cs="仿宋"/>
+          <w:lang w:val="en-US" w:eastAsia="zh-CN"/>
+        </w:rPr>
+      </w:pPr>
+    </w:p>
+    <w:p>
+      <w:pPr>
+        <w:numPr>
+          <w:ilvl w:val="0"/>
+          <w:numId w:val="0"/>
+        </w:numPr>
+        <w:ind w:firstLine="420" w:firstLineChars="0"/>
+        <w:jc w:val="both"/>
+        <w:rPr>
+          <w:rFonts w:hint="eastAsia" w:ascii="仿宋" w:hAnsi="仿宋" w:eastAsia="仿宋" w:cs="仿宋"/>
+          <w:lang w:val="en-US" w:eastAsia="zh-CN"/>
+        </w:rPr>
+      </w:pPr>
+      <w:r>
+        <w:rPr>
+          <w:rFonts w:hint="eastAsia" w:ascii="仿宋" w:hAnsi="仿宋" w:eastAsia="仿宋" w:cs="仿宋"/>
+          <w:lang w:val="en-US" w:eastAsia="zh-CN"/>
+        </w:rPr>
+        <w:t>各个周期对应的截面统计量结果都将被计算并保存。</w:t>
+      </w:r>
+    </w:p>
+    <w:p>
+      <w:pPr>
+        <w:numPr>
+          <w:ilvl w:val="0"/>
+          <w:numId w:val="0"/>
+        </w:numPr>
+        <w:ind w:firstLine="420" w:firstLineChars="0"/>
+        <w:jc w:val="both"/>
+        <w:rPr>
+          <w:rFonts w:hint="eastAsia" w:ascii="仿宋" w:hAnsi="仿宋" w:eastAsia="仿宋" w:cs="仿宋"/>
+          <w:lang w:val="en-US" w:eastAsia="zh-CN"/>
+        </w:rPr>
+      </w:pPr>
+    </w:p>
+    <w:p>
+      <w:pPr>
+        <w:numPr>
+          <w:ilvl w:val="0"/>
+          <w:numId w:val="0"/>
+        </w:numPr>
+        <w:ind w:leftChars="0"/>
+        <w:jc w:val="both"/>
+        <w:rPr>
+          <w:rFonts w:hint="eastAsia" w:ascii="仿宋" w:hAnsi="仿宋" w:eastAsia="仿宋" w:cs="仿宋"/>
+          <w:lang w:val="en-US" w:eastAsia="zh-CN"/>
+        </w:rPr>
+      </w:pPr>
+    </w:p>
+    <w:p>
+      <w:pPr>
+        <w:numPr>
+          <w:ilvl w:val="0"/>
+          <w:numId w:val="1"/>
+        </w:numPr>
+        <w:jc w:val="both"/>
+        <w:rPr>
+          <w:rFonts w:hint="eastAsia" w:ascii="仿宋" w:hAnsi="仿宋" w:eastAsia="仿宋" w:cs="仿宋"/>
+          <w:b/>
+          <w:bCs/>
+          <w:sz w:val="21"/>
+          <w:szCs w:val="22"/>
+          <w:lang w:val="en-US" w:eastAsia="zh-CN"/>
+        </w:rPr>
+      </w:pPr>
+      <w:r>
+        <w:rPr>
+          <w:rFonts w:hint="eastAsia" w:ascii="仿宋" w:hAnsi="仿宋" w:eastAsia="仿宋" w:cs="仿宋"/>
+          <w:b/>
+          <w:bCs/>
+          <w:sz w:val="21"/>
+          <w:szCs w:val="22"/>
+          <w:lang w:val="en-US" w:eastAsia="zh-CN"/>
+        </w:rPr>
         <w:t>因子开发流程：</w:t>
       </w:r>
     </w:p>
@@ -731,7 +1151,7 @@
       <w:pPr>
         <w:numPr>
           <w:ilvl w:val="0"/>
-          <w:numId w:val="3"/>
+          <w:numId w:val="4"/>
         </w:numPr>
         <w:tabs>
           <w:tab w:val="clear" w:pos="425"/>
@@ -898,83 +1318,83 @@
       <w:pPr>
         <w:numPr>
           <w:ilvl w:val="0"/>
+          <w:numId w:val="5"/>
+        </w:numPr>
+        <w:ind w:left="420" w:leftChars="0"/>
+        <w:rPr>
+          <w:rFonts w:hint="eastAsia" w:ascii="仿宋" w:hAnsi="仿宋" w:eastAsia="仿宋" w:cs="仿宋"/>
+          <w:sz w:val="21"/>
+          <w:szCs w:val="22"/>
+          <w:lang w:val="en-US" w:eastAsia="zh-CN"/>
+        </w:rPr>
+      </w:pPr>
+      <w:r>
+        <w:rPr>
+          <w:rFonts w:hint="eastAsia" w:ascii="仿宋" w:hAnsi="仿宋" w:eastAsia="仿宋" w:cs="仿宋"/>
+          <w:sz w:val="21"/>
+          <w:szCs w:val="22"/>
+          <w:lang w:val="en-US" w:eastAsia="zh-CN"/>
+        </w:rPr>
+        <w:t>__init__ 中的needFileds 添加该因子计算所需的字段，如高开低收价格等。</w:t>
+      </w:r>
+    </w:p>
+    <w:p>
+      <w:pPr>
+        <w:numPr>
+          <w:ilvl w:val="0"/>
+          <w:numId w:val="5"/>
+        </w:numPr>
+        <w:ind w:left="420" w:leftChars="0"/>
+        <w:rPr>
+          <w:rFonts w:hint="eastAsia" w:ascii="仿宋" w:hAnsi="仿宋" w:eastAsia="仿宋" w:cs="仿宋"/>
+          <w:sz w:val="21"/>
+          <w:szCs w:val="22"/>
+          <w:lang w:val="en-US" w:eastAsia="zh-CN"/>
+        </w:rPr>
+      </w:pPr>
+      <w:r>
+        <w:rPr>
+          <w:rFonts w:hint="eastAsia" w:ascii="仿宋" w:hAnsi="仿宋" w:eastAsia="仿宋" w:cs="仿宋"/>
+          <w:sz w:val="21"/>
+          <w:szCs w:val="22"/>
+          <w:lang w:val="en-US" w:eastAsia="zh-CN"/>
+        </w:rPr>
+        <w:t>factor_definition 用于因子定义，在该方法中完成因子定义</w:t>
+      </w:r>
+    </w:p>
+    <w:p>
+      <w:pPr>
+        <w:numPr>
+          <w:ilvl w:val="0"/>
+          <w:numId w:val="0"/>
+        </w:numPr>
+        <w:rPr>
+          <w:rFonts w:hint="eastAsia" w:ascii="仿宋" w:hAnsi="仿宋" w:eastAsia="仿宋" w:cs="仿宋"/>
+          <w:sz w:val="21"/>
+          <w:szCs w:val="22"/>
+          <w:lang w:val="en-US" w:eastAsia="zh-CN"/>
+        </w:rPr>
+      </w:pPr>
+    </w:p>
+    <w:p>
+      <w:pPr>
+        <w:numPr>
+          <w:ilvl w:val="0"/>
+          <w:numId w:val="0"/>
+        </w:numPr>
+        <w:rPr>
+          <w:rFonts w:hint="eastAsia" w:ascii="仿宋" w:hAnsi="仿宋" w:eastAsia="仿宋" w:cs="仿宋"/>
+          <w:sz w:val="21"/>
+          <w:szCs w:val="22"/>
+          <w:lang w:val="en-US" w:eastAsia="zh-CN"/>
+        </w:rPr>
+      </w:pPr>
+    </w:p>
+    <w:p>
+      <w:pPr>
+        <w:numPr>
+          <w:ilvl w:val="0"/>
           <w:numId w:val="4"/>
-        </w:numPr>
-        <w:ind w:left="420" w:leftChars="0"/>
-        <w:rPr>
-          <w:rFonts w:hint="eastAsia" w:ascii="仿宋" w:hAnsi="仿宋" w:eastAsia="仿宋" w:cs="仿宋"/>
-          <w:sz w:val="21"/>
-          <w:szCs w:val="22"/>
-          <w:lang w:val="en-US" w:eastAsia="zh-CN"/>
-        </w:rPr>
-      </w:pPr>
-      <w:r>
-        <w:rPr>
-          <w:rFonts w:hint="eastAsia" w:ascii="仿宋" w:hAnsi="仿宋" w:eastAsia="仿宋" w:cs="仿宋"/>
-          <w:sz w:val="21"/>
-          <w:szCs w:val="22"/>
-          <w:lang w:val="en-US" w:eastAsia="zh-CN"/>
-        </w:rPr>
-        <w:t>__init__ 中的needFileds 添加该因子计算所需的字段，如高开低收价格等。</w:t>
-      </w:r>
-    </w:p>
-    <w:p>
-      <w:pPr>
-        <w:numPr>
-          <w:ilvl w:val="0"/>
-          <w:numId w:val="4"/>
-        </w:numPr>
-        <w:ind w:left="420" w:leftChars="0"/>
-        <w:rPr>
-          <w:rFonts w:hint="eastAsia" w:ascii="仿宋" w:hAnsi="仿宋" w:eastAsia="仿宋" w:cs="仿宋"/>
-          <w:sz w:val="21"/>
-          <w:szCs w:val="22"/>
-          <w:lang w:val="en-US" w:eastAsia="zh-CN"/>
-        </w:rPr>
-      </w:pPr>
-      <w:r>
-        <w:rPr>
-          <w:rFonts w:hint="eastAsia" w:ascii="仿宋" w:hAnsi="仿宋" w:eastAsia="仿宋" w:cs="仿宋"/>
-          <w:sz w:val="21"/>
-          <w:szCs w:val="22"/>
-          <w:lang w:val="en-US" w:eastAsia="zh-CN"/>
-        </w:rPr>
-        <w:t>factor_definition 用于因子定义，在该方法中完成因子定义</w:t>
-      </w:r>
-    </w:p>
-    <w:p>
-      <w:pPr>
-        <w:numPr>
-          <w:ilvl w:val="0"/>
-          <w:numId w:val="0"/>
-        </w:numPr>
-        <w:rPr>
-          <w:rFonts w:hint="eastAsia" w:ascii="仿宋" w:hAnsi="仿宋" w:eastAsia="仿宋" w:cs="仿宋"/>
-          <w:sz w:val="21"/>
-          <w:szCs w:val="22"/>
-          <w:lang w:val="en-US" w:eastAsia="zh-CN"/>
-        </w:rPr>
-      </w:pPr>
-    </w:p>
-    <w:p>
-      <w:pPr>
-        <w:numPr>
-          <w:ilvl w:val="0"/>
-          <w:numId w:val="0"/>
-        </w:numPr>
-        <w:rPr>
-          <w:rFonts w:hint="eastAsia" w:ascii="仿宋" w:hAnsi="仿宋" w:eastAsia="仿宋" w:cs="仿宋"/>
-          <w:sz w:val="21"/>
-          <w:szCs w:val="22"/>
-          <w:lang w:val="en-US" w:eastAsia="zh-CN"/>
-        </w:rPr>
-      </w:pPr>
-    </w:p>
-    <w:p>
-      <w:pPr>
-        <w:numPr>
-          <w:ilvl w:val="0"/>
-          <w:numId w:val="3"/>
         </w:numPr>
         <w:tabs>
           <w:tab w:val="clear" w:pos="425"/>
@@ -1261,7 +1681,7 @@
       <w:pPr>
         <w:numPr>
           <w:ilvl w:val="0"/>
-          <w:numId w:val="3"/>
+          <w:numId w:val="4"/>
         </w:numPr>
         <w:tabs>
           <w:tab w:val="clear" w:pos="425"/>
@@ -1503,12 +1923,6 @@
           <w:numId w:val="0"/>
         </w:numPr>
         <w:ind w:left="420" w:leftChars="0"/>
-        <w:rPr>
-          <w:rFonts w:hint="eastAsia" w:ascii="仿宋" w:hAnsi="仿宋" w:eastAsia="仿宋" w:cs="仿宋"/>
-          <w:sz w:val="21"/>
-          <w:szCs w:val="22"/>
-          <w:lang w:val="en-US" w:eastAsia="zh-CN"/>
-        </w:rPr>
       </w:pPr>
       <w:r>
         <w:drawing>
@@ -1561,20 +1975,17 @@
           <w:numId w:val="0"/>
         </w:numPr>
         <w:ind w:left="420" w:leftChars="0"/>
-        <w:rPr>
-          <w:rFonts w:hint="eastAsia" w:ascii="仿宋" w:hAnsi="仿宋" w:eastAsia="仿宋" w:cs="仿宋"/>
-          <w:sz w:val="21"/>
-          <w:szCs w:val="22"/>
-          <w:lang w:val="en-US" w:eastAsia="zh-CN"/>
-        </w:rPr>
-      </w:pPr>
-      <w:r>
-        <w:rPr>
-          <w:rFonts w:hint="eastAsia" w:ascii="仿宋" w:hAnsi="仿宋" w:eastAsia="仿宋" w:cs="仿宋"/>
-          <w:sz w:val="21"/>
-          <w:szCs w:val="22"/>
-          <w:lang w:val="en-US" w:eastAsia="zh-CN"/>
-        </w:rPr>
+      </w:pPr>
+    </w:p>
+    <w:p>
+      <w:pPr>
+        <w:numPr>
+          <w:ilvl w:val="0"/>
+          <w:numId w:val="0"/>
+        </w:numPr>
+        <w:ind w:left="420" w:leftChars="0"/>
+      </w:pPr>
+      <w:r>
         <w:br w:type="page"/>
       </w:r>
     </w:p>
@@ -1585,162 +1996,23 @@
           <w:numId w:val="0"/>
         </w:numPr>
         <w:ind w:left="420" w:leftChars="0"/>
-        <w:rPr>
-          <w:rFonts w:hint="eastAsia" w:ascii="仿宋" w:hAnsi="仿宋" w:eastAsia="仿宋" w:cs="仿宋"/>
-          <w:sz w:val="21"/>
-          <w:szCs w:val="22"/>
-          <w:lang w:val="en-US" w:eastAsia="zh-CN"/>
-        </w:rPr>
-      </w:pPr>
-    </w:p>
-    <w:p>
-      <w:pPr>
-        <w:numPr>
-          <w:ilvl w:val="0"/>
-          <w:numId w:val="0"/>
-        </w:numPr>
-        <w:ind w:left="420" w:leftChars="0"/>
-        <w:rPr>
-          <w:rFonts w:hint="eastAsia" w:ascii="仿宋" w:hAnsi="仿宋" w:eastAsia="仿宋" w:cs="仿宋"/>
-          <w:sz w:val="21"/>
-          <w:szCs w:val="22"/>
-          <w:lang w:val="en-US" w:eastAsia="zh-CN"/>
-        </w:rPr>
-      </w:pPr>
-      <w:r>
-        <w:rPr>
-          <w:rFonts w:hint="eastAsia" w:ascii="仿宋" w:hAnsi="仿宋" w:eastAsia="仿宋" w:cs="仿宋"/>
-          <w:sz w:val="21"/>
-          <w:szCs w:val="22"/>
-          <w:lang w:val="en-US" w:eastAsia="zh-CN"/>
-        </w:rPr>
-        <w:t>注意事项：</w:t>
-      </w:r>
-    </w:p>
-    <w:p>
-      <w:pPr>
-        <w:numPr>
-          <w:ilvl w:val="0"/>
-          <w:numId w:val="5"/>
-        </w:numPr>
-        <w:ind w:left="420" w:leftChars="0"/>
-        <w:rPr>
-          <w:rFonts w:hint="eastAsia" w:ascii="仿宋" w:hAnsi="仿宋" w:eastAsia="仿宋" w:cs="仿宋"/>
-          <w:sz w:val="21"/>
-          <w:szCs w:val="22"/>
-          <w:lang w:val="en-US" w:eastAsia="zh-CN"/>
-        </w:rPr>
-      </w:pPr>
-      <w:r>
-        <w:rPr>
-          <w:rFonts w:hint="eastAsia" w:ascii="仿宋" w:hAnsi="仿宋" w:eastAsia="仿宋" w:cs="仿宋"/>
-          <w:sz w:val="21"/>
-          <w:szCs w:val="22"/>
-          <w:lang w:val="en-US" w:eastAsia="zh-CN"/>
-        </w:rPr>
-        <w:t>将代码复制到本机开发时，需要修改 ./Configs/dataPath 中因子数据存储文件夹</w:t>
-      </w:r>
-    </w:p>
-    <w:p>
-      <w:pPr>
-        <w:numPr>
-          <w:ilvl w:val="0"/>
-          <w:numId w:val="5"/>
-        </w:numPr>
-        <w:ind w:left="420" w:leftChars="0"/>
-        <w:rPr>
-          <w:rFonts w:hint="eastAsia" w:ascii="仿宋" w:hAnsi="仿宋" w:eastAsia="仿宋" w:cs="仿宋"/>
-          <w:sz w:val="21"/>
-          <w:szCs w:val="22"/>
-          <w:lang w:val="en-US" w:eastAsia="zh-CN"/>
-        </w:rPr>
-      </w:pPr>
-      <w:r>
-        <w:rPr>
-          <w:rFonts w:hint="eastAsia" w:ascii="仿宋" w:hAnsi="仿宋" w:eastAsia="仿宋" w:cs="仿宋"/>
-          <w:sz w:val="21"/>
-          <w:szCs w:val="22"/>
-          <w:lang w:val="en-US" w:eastAsia="zh-CN"/>
-        </w:rPr>
-        <w:t>修改./DataReader/Constatns 中rootPath 改为项目所在根目录</w:t>
-      </w:r>
+      </w:pPr>
+    </w:p>
+    <w:p>
+      <w:pPr>
+        <w:numPr>
+          <w:ilvl w:val="0"/>
+          <w:numId w:val="0"/>
+        </w:numPr>
+        <w:rPr>
+          <w:rFonts w:hint="eastAsia" w:ascii="仿宋" w:hAnsi="仿宋" w:eastAsia="仿宋" w:cs="仿宋"/>
+          <w:sz w:val="21"/>
+          <w:szCs w:val="22"/>
+          <w:lang w:val="en-US" w:eastAsia="zh-CN"/>
+        </w:rPr>
+      </w:pPr>
       <w:bookmarkStart w:id="0" w:name="_GoBack"/>
       <w:bookmarkEnd w:id="0"/>
-    </w:p>
-    <w:p>
-      <w:pPr>
-        <w:numPr>
-          <w:ilvl w:val="0"/>
-          <w:numId w:val="0"/>
-        </w:numPr>
-        <w:ind w:left="420" w:leftChars="0"/>
-        <w:rPr>
-          <w:rFonts w:hint="eastAsia" w:ascii="仿宋" w:hAnsi="仿宋" w:eastAsia="仿宋" w:cs="仿宋"/>
-          <w:sz w:val="21"/>
-          <w:szCs w:val="22"/>
-          <w:lang w:val="en-US" w:eastAsia="zh-CN"/>
-        </w:rPr>
-      </w:pPr>
-    </w:p>
-    <w:p>
-      <w:pPr>
-        <w:numPr>
-          <w:ilvl w:val="0"/>
-          <w:numId w:val="0"/>
-        </w:numPr>
-        <w:ind w:left="420" w:leftChars="0"/>
-        <w:rPr>
-          <w:rFonts w:hint="eastAsia" w:ascii="仿宋" w:hAnsi="仿宋" w:eastAsia="仿宋" w:cs="仿宋"/>
-          <w:sz w:val="21"/>
-          <w:szCs w:val="22"/>
-          <w:lang w:val="en-US" w:eastAsia="zh-CN"/>
-        </w:rPr>
-      </w:pPr>
-    </w:p>
-    <w:p>
-      <w:pPr>
-        <w:numPr>
-          <w:ilvl w:val="0"/>
-          <w:numId w:val="0"/>
-        </w:numPr>
-        <w:ind w:left="420" w:leftChars="0"/>
-        <w:rPr>
-          <w:rFonts w:hint="eastAsia" w:ascii="仿宋" w:hAnsi="仿宋" w:eastAsia="仿宋" w:cs="仿宋"/>
-          <w:sz w:val="21"/>
-          <w:szCs w:val="22"/>
-          <w:lang w:val="en-US" w:eastAsia="zh-CN"/>
-        </w:rPr>
-      </w:pPr>
-    </w:p>
-    <w:p>
-      <w:pPr>
-        <w:numPr>
-          <w:ilvl w:val="0"/>
-          <w:numId w:val="0"/>
-        </w:numPr>
-        <w:ind w:left="420" w:leftChars="0"/>
-        <w:rPr>
-          <w:rFonts w:hint="eastAsia" w:ascii="仿宋" w:hAnsi="仿宋" w:eastAsia="仿宋" w:cs="仿宋"/>
-          <w:sz w:val="21"/>
-          <w:szCs w:val="22"/>
-          <w:lang w:val="en-US" w:eastAsia="zh-CN"/>
-        </w:rPr>
-      </w:pPr>
-    </w:p>
-    <w:p>
-      <w:pPr>
-        <w:numPr>
-          <w:ilvl w:val="0"/>
-          <w:numId w:val="0"/>
-        </w:numPr>
-        <w:ind w:left="420" w:leftChars="0"/>
-        <w:rPr>
-          <w:rFonts w:hint="eastAsia" w:ascii="仿宋" w:hAnsi="仿宋" w:eastAsia="仿宋" w:cs="仿宋"/>
-          <w:sz w:val="21"/>
-          <w:szCs w:val="22"/>
-          <w:lang w:val="en-US" w:eastAsia="zh-CN"/>
-        </w:rPr>
-      </w:pPr>
     </w:p>
     <w:p>
       <w:pPr>
@@ -2108,16 +2380,16 @@
     <w:abstractNumId w:val="3"/>
   </w:num>
   <w:num w:numId="2">
+    <w:abstractNumId w:val="0"/>
+  </w:num>
+  <w:num w:numId="3">
     <w:abstractNumId w:val="1"/>
   </w:num>
-  <w:num w:numId="3">
+  <w:num w:numId="4">
     <w:abstractNumId w:val="2"/>
   </w:num>
-  <w:num w:numId="4">
+  <w:num w:numId="5">
     <w:abstractNumId w:val="4"/>
-  </w:num>
-  <w:num w:numId="5">
-    <w:abstractNumId w:val="0"/>
   </w:num>
 </w:numbering>
 </file>
@@ -2197,7 +2469,7 @@
     <w:lsdException w:qFormat="1" w:unhideWhenUsed="0" w:uiPriority="0" w:semiHidden="0" w:name="Title"/>
     <w:lsdException w:unhideWhenUsed="0" w:uiPriority="0" w:semiHidden="0" w:name="Closing"/>
     <w:lsdException w:unhideWhenUsed="0" w:uiPriority="0" w:semiHidden="0" w:name="Signature"/>
-    <w:lsdException w:unhideWhenUsed="0" w:uiPriority="0" w:name="Default Paragraph Font"/>
+    <w:lsdException w:qFormat="1" w:unhideWhenUsed="0" w:uiPriority="0" w:name="Default Paragraph Font"/>
     <w:lsdException w:unhideWhenUsed="0" w:uiPriority="0" w:semiHidden="0" w:name="Body Text"/>
     <w:lsdException w:unhideWhenUsed="0" w:uiPriority="0" w:semiHidden="0" w:name="Body Text Indent"/>
     <w:lsdException w:unhideWhenUsed="0" w:uiPriority="0" w:semiHidden="0" w:name="List Continue"/>
@@ -2231,11 +2503,11 @@
     <w:lsdException w:unhideWhenUsed="0" w:uiPriority="0" w:semiHidden="0" w:name="HTML Code"/>
     <w:lsdException w:unhideWhenUsed="0" w:uiPriority="0" w:semiHidden="0" w:name="HTML Definition"/>
     <w:lsdException w:unhideWhenUsed="0" w:uiPriority="0" w:semiHidden="0" w:name="HTML Keyboard"/>
-    <w:lsdException w:unhideWhenUsed="0" w:uiPriority="0" w:semiHidden="0" w:name="HTML Preformatted"/>
+    <w:lsdException w:qFormat="1" w:unhideWhenUsed="0" w:uiPriority="0" w:semiHidden="0" w:name="HTML Preformatted"/>
     <w:lsdException w:unhideWhenUsed="0" w:uiPriority="0" w:semiHidden="0" w:name="HTML Sample"/>
     <w:lsdException w:unhideWhenUsed="0" w:uiPriority="0" w:semiHidden="0" w:name="HTML Typewriter"/>
     <w:lsdException w:unhideWhenUsed="0" w:uiPriority="0" w:semiHidden="0" w:name="HTML Variable"/>
-    <w:lsdException w:unhideWhenUsed="0" w:uiPriority="0" w:name="Normal Table"/>
+    <w:lsdException w:qFormat="1" w:unhideWhenUsed="0" w:uiPriority="0" w:name="Normal Table"/>
     <w:lsdException w:unhideWhenUsed="0" w:uiPriority="0" w:semiHidden="0" w:name="annotation subject"/>
     <w:lsdException w:unhideWhenUsed="0" w:uiPriority="0" w:semiHidden="0" w:name="Table Simple 1"/>
     <w:lsdException w:unhideWhenUsed="0" w:uiPriority="0" w:semiHidden="0" w:name="Table Simple 2"/>
@@ -2393,11 +2665,13 @@
   <w:style w:type="character" w:default="1" w:styleId="3">
     <w:name w:val="Default Paragraph Font"/>
     <w:semiHidden/>
+    <w:qFormat/>
     <w:uiPriority w:val="0"/>
   </w:style>
   <w:style w:type="table" w:default="1" w:styleId="4">
     <w:name w:val="Normal Table"/>
     <w:semiHidden/>
+    <w:qFormat/>
     <w:uiPriority w:val="0"/>
     <w:tblPr>
       <w:tblLayout w:type="fixed"/>
@@ -2411,6 +2685,7 @@
   </w:style>
   <w:style w:type="paragraph" w:styleId="2">
     <w:name w:val="HTML Preformatted"/>
+    <w:qFormat/>
     <w:uiPriority w:val="0"/>
     <w:pPr>
       <w:tabs>

</xml_diff>